<commit_message>
updated documentation/projman/Change Management Plan.docx
</commit_message>
<xml_diff>
--- a/documentation/projman/Change Management Plan.docx
+++ b/documentation/projman/Change Management Plan.docx
@@ -1,6 +1,6 @@
 
 <file path=word/document.xml><?xml version="1.0" encoding="utf-8"?>
-<w:document xmlns:wpc="http://schemas.microsoft.com/office/word/2010/wordprocessingCanvas" xmlns:cx="http://schemas.microsoft.com/office/drawing/2014/chartex" xmlns:cx1="http://schemas.microsoft.com/office/drawing/2015/9/8/chartex" xmlns:cx2="http://schemas.microsoft.com/office/drawing/2015/10/21/chartex" xmlns:cx3="http://schemas.microsoft.com/office/drawing/2016/5/9/chartex" xmlns:cx4="http://schemas.microsoft.com/office/drawing/2016/5/10/chartex" xmlns:cx5="http://schemas.microsoft.com/office/drawing/2016/5/11/chartex" xmlns:cx6="http://schemas.microsoft.com/office/drawing/2016/5/12/chartex" xmlns:cx7="http://schemas.microsoft.com/office/drawing/2016/5/13/chartex" xmlns:cx8="http://schemas.microsoft.com/office/drawing/2016/5/14/chartex" xmlns:mc="http://schemas.openxmlformats.org/markup-compatibility/2006" xmlns:aink="http://schemas.microsoft.com/office/drawing/2016/ink" xmlns:am3d="http://schemas.microsoft.com/office/drawing/2017/model3d" xmlns:o="urn:schemas-microsoft-com:office:office" xmlns:oel="http://schemas.microsoft.com/office/2019/extlst" xmlns:r="http://schemas.openxmlformats.org/officeDocument/2006/relationships" xmlns:m="http://schemas.openxmlformats.org/officeDocument/2006/math" xmlns:v="urn:schemas-microsoft-com:vml" xmlns:wp14="http://schemas.microsoft.com/office/word/2010/wordprocessingDrawing" xmlns:wp="http://schemas.openxmlformats.org/drawingml/2006/wordprocessingDrawing" xmlns:w10="urn:schemas-microsoft-com:office:word" xmlns:w="http://schemas.openxmlformats.org/wordprocessingml/2006/main" xmlns:w14="http://schemas.microsoft.com/office/word/2010/wordml" xmlns:w15="http://schemas.microsoft.com/office/word/2012/wordml" xmlns:w16cex="http://schemas.microsoft.com/office/word/2018/wordml/cex" xmlns:w16cid="http://schemas.microsoft.com/office/word/2016/wordml/cid" xmlns:w16="http://schemas.microsoft.com/office/word/2018/wordml" xmlns:w16du="http://schemas.microsoft.com/office/word/2023/wordml/word16du" xmlns:w16sdtdh="http://schemas.microsoft.com/office/word/2020/wordml/sdtdatahash" xmlns:w16se="http://schemas.microsoft.com/office/word/2015/wordml/symex" xmlns:wpg="http://schemas.microsoft.com/office/word/2010/wordprocessingGroup" xmlns:wpi="http://schemas.microsoft.com/office/word/2010/wordprocessingInk" xmlns:wne="http://schemas.microsoft.com/office/word/2006/wordml" xmlns:wps="http://schemas.microsoft.com/office/word/2010/wordprocessingShape" mc:Ignorable="w14 w15 w16se w16cid w16 w16cex w16sdtdh wp14">
+<w:document xmlns:wpc="http://schemas.microsoft.com/office/word/2010/wordprocessingCanvas" xmlns:cx="http://schemas.microsoft.com/office/drawing/2014/chartex" xmlns:cx1="http://schemas.microsoft.com/office/drawing/2015/9/8/chartex" xmlns:cx2="http://schemas.microsoft.com/office/drawing/2015/10/21/chartex" xmlns:cx3="http://schemas.microsoft.com/office/drawing/2016/5/9/chartex" xmlns:cx4="http://schemas.microsoft.com/office/drawing/2016/5/10/chartex" xmlns:cx5="http://schemas.microsoft.com/office/drawing/2016/5/11/chartex" xmlns:cx6="http://schemas.microsoft.com/office/drawing/2016/5/12/chartex" xmlns:cx7="http://schemas.microsoft.com/office/drawing/2016/5/13/chartex" xmlns:cx8="http://schemas.microsoft.com/office/drawing/2016/5/14/chartex" xmlns:mc="http://schemas.openxmlformats.org/markup-compatibility/2006" xmlns:aink="http://schemas.microsoft.com/office/drawing/2016/ink" xmlns:am3d="http://schemas.microsoft.com/office/drawing/2017/model3d" xmlns:o="urn:schemas-microsoft-com:office:office" xmlns:oel="http://schemas.microsoft.com/office/2019/extlst" xmlns:r="http://schemas.openxmlformats.org/officeDocument/2006/relationships" xmlns:m="http://schemas.openxmlformats.org/officeDocument/2006/math" xmlns:v="urn:schemas-microsoft-com:vml" xmlns:wp14="http://schemas.microsoft.com/office/word/2010/wordprocessingDrawing" xmlns:wp="http://schemas.openxmlformats.org/drawingml/2006/wordprocessingDrawing" xmlns:w10="urn:schemas-microsoft-com:office:word" xmlns:w="http://schemas.openxmlformats.org/wordprocessingml/2006/main" xmlns:w14="http://schemas.microsoft.com/office/word/2010/wordml" xmlns:w15="http://schemas.microsoft.com/office/word/2012/wordml" xmlns:w16cex="http://schemas.microsoft.com/office/word/2018/wordml/cex" xmlns:w16cid="http://schemas.microsoft.com/office/word/2016/wordml/cid" xmlns:w16="http://schemas.microsoft.com/office/word/2018/wordml" xmlns:w16sdtdh="http://schemas.microsoft.com/office/word/2020/wordml/sdtdatahash" xmlns:w16se="http://schemas.microsoft.com/office/word/2015/wordml/symex" xmlns:wpg="http://schemas.microsoft.com/office/word/2010/wordprocessingGroup" xmlns:wpi="http://schemas.microsoft.com/office/word/2010/wordprocessingInk" xmlns:wne="http://schemas.microsoft.com/office/word/2006/wordml" xmlns:wps="http://schemas.microsoft.com/office/word/2010/wordprocessingShape" mc:Ignorable="w14 w15 w16se w16cid w16 w16cex w16sdtdh wp14">
   <w:body>
     <w:p>
       <w:pPr>
@@ -61,7 +61,33 @@
           <w:szCs w:val="36"/>
           <w:lang w:val="en-US"/>
         </w:rPr>
-        <w:t>Cost Management Plan</w:t>
+        <w:t>C</w:t>
+      </w:r>
+      <w:r>
+        <w:rPr>
+          <w:rStyle w:val="normaltextrun"/>
+          <w:rFonts w:ascii="Calibri" w:hAnsi="Calibri" w:cs="Calibri"/>
+          <w:b/>
+          <w:bCs/>
+          <w:smallCaps/>
+          <w:sz w:val="36"/>
+          <w:szCs w:val="36"/>
+          <w:lang w:val="en-US"/>
+        </w:rPr>
+        <w:t>hange</w:t>
+      </w:r>
+      <w:r>
+        <w:rPr>
+          <w:rStyle w:val="normaltextrun"/>
+          <w:rFonts w:ascii="Calibri" w:hAnsi="Calibri" w:cs="Calibri"/>
+          <w:b/>
+          <w:bCs/>
+          <w:smallCaps/>
+          <w:sz w:val="36"/>
+          <w:szCs w:val="36"/>
+          <w:lang w:val="en-US"/>
+        </w:rPr>
+        <w:t xml:space="preserve"> Management Plan</w:t>
       </w:r>
       <w:r>
         <w:rPr>
@@ -101,8 +127,587 @@
           <w:szCs w:val="28"/>
           <w:lang w:val="en-US"/>
         </w:rPr>
-        <w:t xml:space="preserve">Villamin Wood and Iron Works </w:t>
-      </w:r>
+        <w:t>Villamin Wood and Iron Works Ordering System</w:t>
+      </w:r>
+      <w:r>
+        <w:rPr>
+          <w:rStyle w:val="eop"/>
+          <w:rFonts w:ascii="Calibri" w:hAnsi="Calibri" w:cs="Calibri"/>
+          <w:color w:val="000000"/>
+          <w:sz w:val="28"/>
+          <w:szCs w:val="28"/>
+        </w:rPr>
+        <w:t> </w:t>
+      </w:r>
+    </w:p>
+    <w:p>
+      <w:pPr>
+        <w:pStyle w:val="paragraph"/>
+        <w:spacing w:before="0" w:beforeAutospacing="0" w:after="0" w:afterAutospacing="0"/>
+        <w:jc w:val="center"/>
+        <w:textAlignment w:val="baseline"/>
+        <w:rPr>
+          <w:rFonts w:ascii="Segoe UI" w:hAnsi="Segoe UI" w:cs="Segoe UI"/>
+          <w:sz w:val="18"/>
+          <w:szCs w:val="18"/>
+        </w:rPr>
+      </w:pPr>
+      <w:r>
+        <w:rPr>
+          <w:rStyle w:val="eop"/>
+          <w:rFonts w:ascii="Calibri" w:hAnsi="Calibri" w:cs="Calibri"/>
+          <w:color w:val="000000"/>
+          <w:sz w:val="36"/>
+          <w:szCs w:val="36"/>
+        </w:rPr>
+        <w:t> </w:t>
+      </w:r>
+    </w:p>
+    <w:p>
+      <w:pPr>
+        <w:pStyle w:val="paragraph"/>
+        <w:spacing w:before="0" w:beforeAutospacing="0" w:after="0" w:afterAutospacing="0"/>
+        <w:jc w:val="center"/>
+        <w:textAlignment w:val="baseline"/>
+        <w:rPr>
+          <w:rFonts w:ascii="Segoe UI" w:hAnsi="Segoe UI" w:cs="Segoe UI"/>
+          <w:sz w:val="18"/>
+          <w:szCs w:val="18"/>
+        </w:rPr>
+      </w:pPr>
+      <w:r>
+        <w:rPr>
+          <w:rStyle w:val="eop"/>
+          <w:rFonts w:ascii="Calibri" w:hAnsi="Calibri" w:cs="Calibri"/>
+          <w:color w:val="000000"/>
+          <w:sz w:val="28"/>
+          <w:szCs w:val="28"/>
+        </w:rPr>
+        <w:t> </w:t>
+      </w:r>
+    </w:p>
+    <w:p>
+      <w:pPr>
+        <w:pStyle w:val="paragraph"/>
+        <w:spacing w:before="0" w:beforeAutospacing="0" w:after="0" w:afterAutospacing="0"/>
+        <w:jc w:val="center"/>
+        <w:textAlignment w:val="baseline"/>
+        <w:rPr>
+          <w:rFonts w:ascii="Segoe UI" w:hAnsi="Segoe UI" w:cs="Segoe UI"/>
+          <w:sz w:val="18"/>
+          <w:szCs w:val="18"/>
+        </w:rPr>
+      </w:pPr>
+      <w:r>
+        <w:rPr>
+          <w:rStyle w:val="eop"/>
+          <w:rFonts w:ascii="Calibri" w:hAnsi="Calibri" w:cs="Calibri"/>
+          <w:color w:val="000000"/>
+          <w:sz w:val="28"/>
+          <w:szCs w:val="28"/>
+        </w:rPr>
+        <w:t> </w:t>
+      </w:r>
+    </w:p>
+    <w:p>
+      <w:pPr>
+        <w:pStyle w:val="paragraph"/>
+        <w:spacing w:before="0" w:beforeAutospacing="0" w:after="0" w:afterAutospacing="0"/>
+        <w:jc w:val="center"/>
+        <w:textAlignment w:val="baseline"/>
+        <w:rPr>
+          <w:rFonts w:ascii="Segoe UI" w:hAnsi="Segoe UI" w:cs="Segoe UI"/>
+          <w:sz w:val="18"/>
+          <w:szCs w:val="18"/>
+        </w:rPr>
+      </w:pPr>
+      <w:r>
+        <w:rPr>
+          <w:rStyle w:val="eop"/>
+          <w:rFonts w:ascii="Calibri" w:hAnsi="Calibri" w:cs="Calibri"/>
+          <w:color w:val="000000"/>
+          <w:sz w:val="28"/>
+          <w:szCs w:val="28"/>
+        </w:rPr>
+        <w:t> </w:t>
+      </w:r>
+    </w:p>
+    <w:p>
+      <w:pPr>
+        <w:pStyle w:val="paragraph"/>
+        <w:spacing w:before="0" w:beforeAutospacing="0" w:after="0" w:afterAutospacing="0"/>
+        <w:jc w:val="center"/>
+        <w:textAlignment w:val="baseline"/>
+        <w:rPr>
+          <w:rFonts w:ascii="Segoe UI" w:hAnsi="Segoe UI" w:cs="Segoe UI"/>
+          <w:sz w:val="18"/>
+          <w:szCs w:val="18"/>
+        </w:rPr>
+      </w:pPr>
+      <w:r>
+        <w:rPr>
+          <w:rStyle w:val="eop"/>
+          <w:rFonts w:ascii="Calibri" w:hAnsi="Calibri" w:cs="Calibri"/>
+          <w:color w:val="000000"/>
+          <w:sz w:val="28"/>
+          <w:szCs w:val="28"/>
+        </w:rPr>
+        <w:t> </w:t>
+      </w:r>
+    </w:p>
+    <w:p>
+      <w:pPr>
+        <w:pStyle w:val="paragraph"/>
+        <w:spacing w:before="0" w:beforeAutospacing="0" w:after="0" w:afterAutospacing="0"/>
+        <w:jc w:val="center"/>
+        <w:textAlignment w:val="baseline"/>
+        <w:rPr>
+          <w:rFonts w:ascii="Segoe UI" w:hAnsi="Segoe UI" w:cs="Segoe UI"/>
+          <w:sz w:val="18"/>
+          <w:szCs w:val="18"/>
+        </w:rPr>
+      </w:pPr>
+      <w:r>
+        <w:rPr>
+          <w:rStyle w:val="eop"/>
+          <w:rFonts w:ascii="Calibri" w:hAnsi="Calibri" w:cs="Calibri"/>
+          <w:color w:val="000000"/>
+          <w:sz w:val="28"/>
+          <w:szCs w:val="28"/>
+        </w:rPr>
+        <w:t> </w:t>
+      </w:r>
+    </w:p>
+    <w:p>
+      <w:pPr>
+        <w:pStyle w:val="paragraph"/>
+        <w:spacing w:before="0" w:beforeAutospacing="0" w:after="0" w:afterAutospacing="0"/>
+        <w:jc w:val="center"/>
+        <w:textAlignment w:val="baseline"/>
+        <w:rPr>
+          <w:rFonts w:ascii="Segoe UI" w:hAnsi="Segoe UI" w:cs="Segoe UI"/>
+          <w:sz w:val="18"/>
+          <w:szCs w:val="18"/>
+        </w:rPr>
+      </w:pPr>
+      <w:r>
+        <w:rPr>
+          <w:rStyle w:val="eop"/>
+          <w:rFonts w:ascii="Calibri" w:hAnsi="Calibri" w:cs="Calibri"/>
+          <w:color w:val="000000"/>
+          <w:sz w:val="28"/>
+          <w:szCs w:val="28"/>
+        </w:rPr>
+        <w:t> </w:t>
+      </w:r>
+    </w:p>
+    <w:p>
+      <w:pPr>
+        <w:pStyle w:val="paragraph"/>
+        <w:spacing w:before="0" w:beforeAutospacing="0" w:after="0" w:afterAutospacing="0"/>
+        <w:jc w:val="center"/>
+        <w:textAlignment w:val="baseline"/>
+        <w:rPr>
+          <w:rFonts w:ascii="Segoe UI" w:hAnsi="Segoe UI" w:cs="Segoe UI"/>
+          <w:sz w:val="18"/>
+          <w:szCs w:val="18"/>
+        </w:rPr>
+      </w:pPr>
+      <w:r>
+        <w:rPr>
+          <w:rStyle w:val="eop"/>
+          <w:rFonts w:ascii="Calibri" w:hAnsi="Calibri" w:cs="Calibri"/>
+          <w:color w:val="000000"/>
+          <w:sz w:val="28"/>
+          <w:szCs w:val="28"/>
+        </w:rPr>
+        <w:t> </w:t>
+      </w:r>
+    </w:p>
+    <w:p>
+      <w:pPr>
+        <w:pStyle w:val="paragraph"/>
+        <w:spacing w:before="0" w:beforeAutospacing="0" w:after="0" w:afterAutospacing="0"/>
+        <w:jc w:val="center"/>
+        <w:textAlignment w:val="baseline"/>
+        <w:rPr>
+          <w:rFonts w:ascii="Segoe UI" w:hAnsi="Segoe UI" w:cs="Segoe UI"/>
+          <w:sz w:val="18"/>
+          <w:szCs w:val="18"/>
+        </w:rPr>
+      </w:pPr>
+      <w:r>
+        <w:rPr>
+          <w:rStyle w:val="eop"/>
+          <w:rFonts w:ascii="Calibri" w:hAnsi="Calibri" w:cs="Calibri"/>
+          <w:color w:val="000000"/>
+          <w:sz w:val="28"/>
+          <w:szCs w:val="28"/>
+        </w:rPr>
+        <w:t> </w:t>
+      </w:r>
+    </w:p>
+    <w:p>
+      <w:pPr>
+        <w:pStyle w:val="paragraph"/>
+        <w:spacing w:before="0" w:beforeAutospacing="0" w:after="0" w:afterAutospacing="0"/>
+        <w:jc w:val="center"/>
+        <w:textAlignment w:val="baseline"/>
+        <w:rPr>
+          <w:rFonts w:ascii="Segoe UI" w:hAnsi="Segoe UI" w:cs="Segoe UI"/>
+          <w:sz w:val="18"/>
+          <w:szCs w:val="18"/>
+        </w:rPr>
+      </w:pPr>
+      <w:r>
+        <w:rPr>
+          <w:rStyle w:val="eop"/>
+          <w:rFonts w:ascii="Calibri" w:hAnsi="Calibri" w:cs="Calibri"/>
+          <w:color w:val="000000"/>
+          <w:sz w:val="28"/>
+          <w:szCs w:val="28"/>
+        </w:rPr>
+        <w:t> </w:t>
+      </w:r>
+    </w:p>
+    <w:p>
+      <w:pPr>
+        <w:pStyle w:val="paragraph"/>
+        <w:spacing w:before="0" w:beforeAutospacing="0" w:after="0" w:afterAutospacing="0"/>
+        <w:jc w:val="center"/>
+        <w:textAlignment w:val="baseline"/>
+        <w:rPr>
+          <w:rStyle w:val="eop"/>
+          <w:rFonts w:ascii="Calibri" w:hAnsi="Calibri" w:cs="Calibri"/>
+          <w:color w:val="000000"/>
+          <w:sz w:val="28"/>
+          <w:szCs w:val="28"/>
+        </w:rPr>
+      </w:pPr>
+    </w:p>
+    <w:p>
+      <w:pPr>
+        <w:pStyle w:val="paragraph"/>
+        <w:spacing w:before="0" w:beforeAutospacing="0" w:after="0" w:afterAutospacing="0"/>
+        <w:jc w:val="center"/>
+        <w:textAlignment w:val="baseline"/>
+        <w:rPr>
+          <w:rStyle w:val="eop"/>
+          <w:rFonts w:ascii="Calibri" w:hAnsi="Calibri" w:cs="Calibri"/>
+          <w:color w:val="000000"/>
+          <w:sz w:val="28"/>
+          <w:szCs w:val="28"/>
+        </w:rPr>
+      </w:pPr>
+    </w:p>
+    <w:p>
+      <w:pPr>
+        <w:pStyle w:val="paragraph"/>
+        <w:spacing w:before="0" w:beforeAutospacing="0" w:after="0" w:afterAutospacing="0"/>
+        <w:jc w:val="center"/>
+        <w:textAlignment w:val="baseline"/>
+        <w:rPr>
+          <w:rStyle w:val="eop"/>
+          <w:rFonts w:ascii="Calibri" w:hAnsi="Calibri" w:cs="Calibri"/>
+          <w:color w:val="000000"/>
+          <w:sz w:val="28"/>
+          <w:szCs w:val="28"/>
+        </w:rPr>
+      </w:pPr>
+    </w:p>
+    <w:p>
+      <w:pPr>
+        <w:pStyle w:val="paragraph"/>
+        <w:spacing w:before="0" w:beforeAutospacing="0" w:after="0" w:afterAutospacing="0"/>
+        <w:jc w:val="center"/>
+        <w:textAlignment w:val="baseline"/>
+        <w:rPr>
+          <w:rStyle w:val="eop"/>
+          <w:rFonts w:ascii="Calibri" w:hAnsi="Calibri" w:cs="Calibri"/>
+          <w:color w:val="000000"/>
+          <w:sz w:val="28"/>
+          <w:szCs w:val="28"/>
+        </w:rPr>
+      </w:pPr>
+    </w:p>
+    <w:p>
+      <w:pPr>
+        <w:pStyle w:val="paragraph"/>
+        <w:spacing w:before="0" w:beforeAutospacing="0" w:after="0" w:afterAutospacing="0"/>
+        <w:jc w:val="center"/>
+        <w:textAlignment w:val="baseline"/>
+        <w:rPr>
+          <w:rFonts w:ascii="Segoe UI" w:hAnsi="Segoe UI" w:cs="Segoe UI"/>
+          <w:sz w:val="18"/>
+          <w:szCs w:val="18"/>
+        </w:rPr>
+      </w:pPr>
+      <w:r>
+        <w:rPr>
+          <w:rStyle w:val="eop"/>
+          <w:rFonts w:ascii="Calibri" w:hAnsi="Calibri" w:cs="Calibri"/>
+          <w:color w:val="000000"/>
+          <w:sz w:val="28"/>
+          <w:szCs w:val="28"/>
+        </w:rPr>
+        <w:t> </w:t>
+      </w:r>
+    </w:p>
+    <w:p>
+      <w:pPr>
+        <w:pStyle w:val="paragraph"/>
+        <w:spacing w:before="0" w:beforeAutospacing="0" w:after="0" w:afterAutospacing="0"/>
+        <w:jc w:val="center"/>
+        <w:textAlignment w:val="baseline"/>
+        <w:rPr>
+          <w:rFonts w:ascii="Segoe UI" w:hAnsi="Segoe UI" w:cs="Segoe UI"/>
+          <w:sz w:val="18"/>
+          <w:szCs w:val="18"/>
+        </w:rPr>
+      </w:pPr>
+      <w:r>
+        <w:rPr>
+          <w:rStyle w:val="eop"/>
+          <w:rFonts w:ascii="Calibri" w:hAnsi="Calibri" w:cs="Calibri"/>
+          <w:color w:val="000000"/>
+          <w:sz w:val="28"/>
+          <w:szCs w:val="28"/>
+        </w:rPr>
+        <w:t> </w:t>
+      </w:r>
+    </w:p>
+    <w:p>
+      <w:pPr>
+        <w:pStyle w:val="paragraph"/>
+        <w:spacing w:before="0" w:beforeAutospacing="0" w:after="0" w:afterAutospacing="0"/>
+        <w:jc w:val="center"/>
+        <w:textAlignment w:val="baseline"/>
+        <w:rPr>
+          <w:rFonts w:ascii="Segoe UI" w:hAnsi="Segoe UI" w:cs="Segoe UI"/>
+          <w:sz w:val="18"/>
+          <w:szCs w:val="18"/>
+        </w:rPr>
+      </w:pPr>
+      <w:r>
+        <w:rPr>
+          <w:rStyle w:val="eop"/>
+          <w:rFonts w:ascii="Calibri" w:hAnsi="Calibri" w:cs="Calibri"/>
+          <w:color w:val="000000"/>
+          <w:sz w:val="28"/>
+          <w:szCs w:val="28"/>
+        </w:rPr>
+        <w:t> </w:t>
+      </w:r>
+    </w:p>
+    <w:p>
+      <w:pPr>
+        <w:pStyle w:val="paragraph"/>
+        <w:spacing w:before="0" w:beforeAutospacing="0" w:after="0" w:afterAutospacing="0"/>
+        <w:jc w:val="center"/>
+        <w:textAlignment w:val="baseline"/>
+        <w:rPr>
+          <w:rFonts w:ascii="Segoe UI" w:hAnsi="Segoe UI" w:cs="Segoe UI"/>
+          <w:sz w:val="18"/>
+          <w:szCs w:val="18"/>
+        </w:rPr>
+      </w:pPr>
+      <w:r>
+        <w:rPr>
+          <w:rStyle w:val="eop"/>
+          <w:rFonts w:ascii="Calibri" w:hAnsi="Calibri" w:cs="Calibri"/>
+          <w:color w:val="000000"/>
+          <w:sz w:val="28"/>
+          <w:szCs w:val="28"/>
+        </w:rPr>
+        <w:t> </w:t>
+      </w:r>
+    </w:p>
+    <w:p>
+      <w:pPr>
+        <w:pStyle w:val="paragraph"/>
+        <w:spacing w:before="0" w:beforeAutospacing="0" w:after="0" w:afterAutospacing="0"/>
+        <w:jc w:val="center"/>
+        <w:textAlignment w:val="baseline"/>
+        <w:rPr>
+          <w:rStyle w:val="eop"/>
+          <w:rFonts w:ascii="Calibri" w:hAnsi="Calibri" w:cs="Calibri"/>
+          <w:color w:val="000000"/>
+          <w:sz w:val="28"/>
+          <w:szCs w:val="28"/>
+        </w:rPr>
+      </w:pPr>
+    </w:p>
+    <w:p>
+      <w:pPr>
+        <w:pStyle w:val="paragraph"/>
+        <w:spacing w:before="0" w:beforeAutospacing="0" w:after="0" w:afterAutospacing="0"/>
+        <w:jc w:val="center"/>
+        <w:textAlignment w:val="baseline"/>
+        <w:rPr>
+          <w:rStyle w:val="eop"/>
+          <w:rFonts w:ascii="Calibri" w:hAnsi="Calibri" w:cs="Calibri"/>
+          <w:color w:val="000000"/>
+          <w:sz w:val="28"/>
+          <w:szCs w:val="28"/>
+        </w:rPr>
+      </w:pPr>
+    </w:p>
+    <w:p>
+      <w:pPr>
+        <w:pStyle w:val="paragraph"/>
+        <w:spacing w:before="0" w:beforeAutospacing="0" w:after="0" w:afterAutospacing="0"/>
+        <w:jc w:val="center"/>
+        <w:textAlignment w:val="baseline"/>
+        <w:rPr>
+          <w:rStyle w:val="eop"/>
+          <w:rFonts w:ascii="Calibri" w:hAnsi="Calibri" w:cs="Calibri"/>
+          <w:color w:val="000000"/>
+          <w:sz w:val="28"/>
+          <w:szCs w:val="28"/>
+        </w:rPr>
+      </w:pPr>
+    </w:p>
+    <w:p>
+      <w:pPr>
+        <w:pStyle w:val="paragraph"/>
+        <w:spacing w:before="0" w:beforeAutospacing="0" w:after="0" w:afterAutospacing="0"/>
+        <w:jc w:val="center"/>
+        <w:textAlignment w:val="baseline"/>
+        <w:rPr>
+          <w:rStyle w:val="eop"/>
+          <w:rFonts w:ascii="Calibri" w:hAnsi="Calibri" w:cs="Calibri"/>
+          <w:color w:val="000000"/>
+          <w:sz w:val="28"/>
+          <w:szCs w:val="28"/>
+        </w:rPr>
+      </w:pPr>
+    </w:p>
+    <w:p>
+      <w:pPr>
+        <w:pStyle w:val="paragraph"/>
+        <w:spacing w:before="0" w:beforeAutospacing="0" w:after="0" w:afterAutospacing="0"/>
+        <w:jc w:val="center"/>
+        <w:textAlignment w:val="baseline"/>
+        <w:rPr>
+          <w:rStyle w:val="eop"/>
+          <w:rFonts w:ascii="Calibri" w:hAnsi="Calibri" w:cs="Calibri"/>
+          <w:color w:val="000000"/>
+          <w:sz w:val="28"/>
+          <w:szCs w:val="28"/>
+        </w:rPr>
+      </w:pPr>
+    </w:p>
+    <w:p>
+      <w:pPr>
+        <w:pStyle w:val="paragraph"/>
+        <w:spacing w:before="0" w:beforeAutospacing="0" w:after="0" w:afterAutospacing="0"/>
+        <w:jc w:val="center"/>
+        <w:textAlignment w:val="baseline"/>
+        <w:rPr>
+          <w:rStyle w:val="eop"/>
+          <w:rFonts w:ascii="Calibri" w:hAnsi="Calibri" w:cs="Calibri"/>
+          <w:color w:val="000000"/>
+          <w:sz w:val="28"/>
+          <w:szCs w:val="28"/>
+        </w:rPr>
+      </w:pPr>
+    </w:p>
+    <w:p>
+      <w:pPr>
+        <w:pStyle w:val="paragraph"/>
+        <w:spacing w:before="0" w:beforeAutospacing="0" w:after="0" w:afterAutospacing="0"/>
+        <w:jc w:val="center"/>
+        <w:textAlignment w:val="baseline"/>
+        <w:rPr>
+          <w:rStyle w:val="eop"/>
+          <w:rFonts w:ascii="Calibri" w:hAnsi="Calibri" w:cs="Calibri"/>
+          <w:color w:val="000000"/>
+          <w:sz w:val="28"/>
+          <w:szCs w:val="28"/>
+        </w:rPr>
+      </w:pPr>
+    </w:p>
+    <w:p>
+      <w:pPr>
+        <w:pStyle w:val="paragraph"/>
+        <w:spacing w:before="0" w:beforeAutospacing="0" w:after="0" w:afterAutospacing="0"/>
+        <w:jc w:val="center"/>
+        <w:textAlignment w:val="baseline"/>
+        <w:rPr>
+          <w:rFonts w:ascii="Segoe UI" w:hAnsi="Segoe UI" w:cs="Segoe UI"/>
+          <w:sz w:val="18"/>
+          <w:szCs w:val="18"/>
+        </w:rPr>
+      </w:pPr>
+      <w:r>
+        <w:rPr>
+          <w:rStyle w:val="eop"/>
+          <w:rFonts w:ascii="Calibri" w:hAnsi="Calibri" w:cs="Calibri"/>
+          <w:color w:val="000000"/>
+          <w:sz w:val="28"/>
+          <w:szCs w:val="28"/>
+        </w:rPr>
+        <w:t> </w:t>
+      </w:r>
+    </w:p>
+    <w:p>
+      <w:pPr>
+        <w:pStyle w:val="paragraph"/>
+        <w:spacing w:before="0" w:beforeAutospacing="0" w:after="0" w:afterAutospacing="0"/>
+        <w:jc w:val="center"/>
+        <w:textAlignment w:val="baseline"/>
+        <w:rPr>
+          <w:rFonts w:ascii="Segoe UI" w:hAnsi="Segoe UI" w:cs="Segoe UI"/>
+          <w:sz w:val="18"/>
+          <w:szCs w:val="18"/>
+        </w:rPr>
+      </w:pPr>
+      <w:r>
+        <w:rPr>
+          <w:rStyle w:val="eop"/>
+          <w:rFonts w:ascii="Calibri" w:hAnsi="Calibri" w:cs="Calibri"/>
+          <w:color w:val="000000"/>
+          <w:sz w:val="28"/>
+          <w:szCs w:val="28"/>
+        </w:rPr>
+        <w:t> </w:t>
+      </w:r>
+    </w:p>
+    <w:p>
+      <w:pPr>
+        <w:pStyle w:val="paragraph"/>
+        <w:spacing w:before="0" w:beforeAutospacing="0" w:after="0" w:afterAutospacing="0"/>
+        <w:jc w:val="center"/>
+        <w:textAlignment w:val="baseline"/>
+        <w:rPr>
+          <w:rFonts w:ascii="Segoe UI" w:hAnsi="Segoe UI" w:cs="Segoe UI"/>
+          <w:sz w:val="18"/>
+          <w:szCs w:val="18"/>
+        </w:rPr>
+      </w:pPr>
+      <w:r>
+        <w:rPr>
+          <w:rStyle w:val="eop"/>
+          <w:rFonts w:ascii="Calibri" w:hAnsi="Calibri" w:cs="Calibri"/>
+          <w:color w:val="000000"/>
+          <w:sz w:val="28"/>
+          <w:szCs w:val="28"/>
+        </w:rPr>
+        <w:t> </w:t>
+      </w:r>
+    </w:p>
+    <w:p>
+      <w:pPr>
+        <w:pStyle w:val="paragraph"/>
+        <w:spacing w:before="0" w:beforeAutospacing="0" w:after="0" w:afterAutospacing="0"/>
+        <w:jc w:val="center"/>
+        <w:textAlignment w:val="baseline"/>
+        <w:rPr>
+          <w:rFonts w:ascii="Segoe UI" w:hAnsi="Segoe UI" w:cs="Segoe UI"/>
+          <w:sz w:val="18"/>
+          <w:szCs w:val="18"/>
+        </w:rPr>
+      </w:pPr>
       <w:r>
         <w:rPr>
           <w:rStyle w:val="normaltextrun"/>
@@ -115,8 +720,31 @@
           <w:szCs w:val="28"/>
           <w:lang w:val="en-US"/>
         </w:rPr>
-        <w:t xml:space="preserve">Ordering </w:t>
-      </w:r>
+        <w:t>Villamin Wood and Iron Works</w:t>
+      </w:r>
+      <w:r>
+        <w:rPr>
+          <w:rStyle w:val="eop"/>
+          <w:rFonts w:ascii="Calibri" w:hAnsi="Calibri" w:cs="Calibri"/>
+          <w:color w:val="000000"/>
+          <w:sz w:val="28"/>
+          <w:szCs w:val="28"/>
+        </w:rPr>
+        <w:t> </w:t>
+      </w:r>
+    </w:p>
+    <w:p>
+      <w:pPr>
+        <w:pStyle w:val="paragraph"/>
+        <w:spacing w:before="0" w:beforeAutospacing="0" w:after="0" w:afterAutospacing="0"/>
+        <w:jc w:val="center"/>
+        <w:textAlignment w:val="baseline"/>
+        <w:rPr>
+          <w:rFonts w:ascii="Segoe UI" w:hAnsi="Segoe UI" w:cs="Segoe UI"/>
+          <w:sz w:val="18"/>
+          <w:szCs w:val="18"/>
+        </w:rPr>
+      </w:pPr>
       <w:r>
         <w:rPr>
           <w:rStyle w:val="normaltextrun"/>
@@ -129,7 +757,7 @@
           <w:szCs w:val="28"/>
           <w:lang w:val="en-US"/>
         </w:rPr>
-        <w:t>System</w:t>
+        <w:t>G367+F29, MRT Ave</w:t>
       </w:r>
       <w:r>
         <w:rPr>
@@ -149,565 +777,11 @@
         <w:jc w:val="center"/>
         <w:textAlignment w:val="baseline"/>
         <w:rPr>
-          <w:rFonts w:ascii="Segoe UI" w:hAnsi="Segoe UI" w:cs="Segoe UI"/>
-          <w:sz w:val="18"/>
-          <w:szCs w:val="18"/>
-        </w:rPr>
-      </w:pPr>
-      <w:r>
-        <w:rPr>
-          <w:rStyle w:val="eop"/>
-          <w:rFonts w:ascii="Calibri" w:hAnsi="Calibri" w:cs="Calibri"/>
-          <w:color w:val="000000"/>
-          <w:sz w:val="36"/>
-          <w:szCs w:val="36"/>
-        </w:rPr>
-        <w:t> </w:t>
-      </w:r>
-    </w:p>
-    <w:p>
-      <w:pPr>
-        <w:pStyle w:val="paragraph"/>
-        <w:spacing w:before="0" w:beforeAutospacing="0" w:after="0" w:afterAutospacing="0"/>
-        <w:jc w:val="center"/>
-        <w:textAlignment w:val="baseline"/>
-        <w:rPr>
-          <w:rFonts w:ascii="Segoe UI" w:hAnsi="Segoe UI" w:cs="Segoe UI"/>
-          <w:sz w:val="18"/>
-          <w:szCs w:val="18"/>
-        </w:rPr>
-      </w:pPr>
-      <w:r>
-        <w:rPr>
           <w:rStyle w:val="eop"/>
           <w:rFonts w:ascii="Calibri" w:hAnsi="Calibri" w:cs="Calibri"/>
           <w:color w:val="000000"/>
           <w:sz w:val="28"/>
           <w:szCs w:val="28"/>
-        </w:rPr>
-        <w:t> </w:t>
-      </w:r>
-    </w:p>
-    <w:p>
-      <w:pPr>
-        <w:pStyle w:val="paragraph"/>
-        <w:spacing w:before="0" w:beforeAutospacing="0" w:after="0" w:afterAutospacing="0"/>
-        <w:jc w:val="center"/>
-        <w:textAlignment w:val="baseline"/>
-        <w:rPr>
-          <w:rFonts w:ascii="Segoe UI" w:hAnsi="Segoe UI" w:cs="Segoe UI"/>
-          <w:sz w:val="18"/>
-          <w:szCs w:val="18"/>
-        </w:rPr>
-      </w:pPr>
-      <w:r>
-        <w:rPr>
-          <w:rStyle w:val="eop"/>
-          <w:rFonts w:ascii="Calibri" w:hAnsi="Calibri" w:cs="Calibri"/>
-          <w:color w:val="000000"/>
-          <w:sz w:val="28"/>
-          <w:szCs w:val="28"/>
-        </w:rPr>
-        <w:t> </w:t>
-      </w:r>
-    </w:p>
-    <w:p>
-      <w:pPr>
-        <w:pStyle w:val="paragraph"/>
-        <w:spacing w:before="0" w:beforeAutospacing="0" w:after="0" w:afterAutospacing="0"/>
-        <w:jc w:val="center"/>
-        <w:textAlignment w:val="baseline"/>
-        <w:rPr>
-          <w:rFonts w:ascii="Segoe UI" w:hAnsi="Segoe UI" w:cs="Segoe UI"/>
-          <w:sz w:val="18"/>
-          <w:szCs w:val="18"/>
-        </w:rPr>
-      </w:pPr>
-      <w:r>
-        <w:rPr>
-          <w:rStyle w:val="eop"/>
-          <w:rFonts w:ascii="Calibri" w:hAnsi="Calibri" w:cs="Calibri"/>
-          <w:color w:val="000000"/>
-          <w:sz w:val="28"/>
-          <w:szCs w:val="28"/>
-        </w:rPr>
-        <w:t> </w:t>
-      </w:r>
-    </w:p>
-    <w:p>
-      <w:pPr>
-        <w:pStyle w:val="paragraph"/>
-        <w:spacing w:before="0" w:beforeAutospacing="0" w:after="0" w:afterAutospacing="0"/>
-        <w:jc w:val="center"/>
-        <w:textAlignment w:val="baseline"/>
-        <w:rPr>
-          <w:rFonts w:ascii="Segoe UI" w:hAnsi="Segoe UI" w:cs="Segoe UI"/>
-          <w:sz w:val="18"/>
-          <w:szCs w:val="18"/>
-        </w:rPr>
-      </w:pPr>
-      <w:r>
-        <w:rPr>
-          <w:rStyle w:val="eop"/>
-          <w:rFonts w:ascii="Calibri" w:hAnsi="Calibri" w:cs="Calibri"/>
-          <w:color w:val="000000"/>
-          <w:sz w:val="28"/>
-          <w:szCs w:val="28"/>
-        </w:rPr>
-        <w:t> </w:t>
-      </w:r>
-    </w:p>
-    <w:p>
-      <w:pPr>
-        <w:pStyle w:val="paragraph"/>
-        <w:spacing w:before="0" w:beforeAutospacing="0" w:after="0" w:afterAutospacing="0"/>
-        <w:jc w:val="center"/>
-        <w:textAlignment w:val="baseline"/>
-        <w:rPr>
-          <w:rFonts w:ascii="Segoe UI" w:hAnsi="Segoe UI" w:cs="Segoe UI"/>
-          <w:sz w:val="18"/>
-          <w:szCs w:val="18"/>
-        </w:rPr>
-      </w:pPr>
-      <w:r>
-        <w:rPr>
-          <w:rStyle w:val="eop"/>
-          <w:rFonts w:ascii="Calibri" w:hAnsi="Calibri" w:cs="Calibri"/>
-          <w:color w:val="000000"/>
-          <w:sz w:val="28"/>
-          <w:szCs w:val="28"/>
-        </w:rPr>
-        <w:t> </w:t>
-      </w:r>
-    </w:p>
-    <w:p>
-      <w:pPr>
-        <w:pStyle w:val="paragraph"/>
-        <w:spacing w:before="0" w:beforeAutospacing="0" w:after="0" w:afterAutospacing="0"/>
-        <w:jc w:val="center"/>
-        <w:textAlignment w:val="baseline"/>
-        <w:rPr>
-          <w:rFonts w:ascii="Segoe UI" w:hAnsi="Segoe UI" w:cs="Segoe UI"/>
-          <w:sz w:val="18"/>
-          <w:szCs w:val="18"/>
-        </w:rPr>
-      </w:pPr>
-      <w:r>
-        <w:rPr>
-          <w:rStyle w:val="eop"/>
-          <w:rFonts w:ascii="Calibri" w:hAnsi="Calibri" w:cs="Calibri"/>
-          <w:color w:val="000000"/>
-          <w:sz w:val="28"/>
-          <w:szCs w:val="28"/>
-        </w:rPr>
-        <w:t> </w:t>
-      </w:r>
-    </w:p>
-    <w:p>
-      <w:pPr>
-        <w:pStyle w:val="paragraph"/>
-        <w:spacing w:before="0" w:beforeAutospacing="0" w:after="0" w:afterAutospacing="0"/>
-        <w:jc w:val="center"/>
-        <w:textAlignment w:val="baseline"/>
-        <w:rPr>
-          <w:rFonts w:ascii="Segoe UI" w:hAnsi="Segoe UI" w:cs="Segoe UI"/>
-          <w:sz w:val="18"/>
-          <w:szCs w:val="18"/>
-        </w:rPr>
-      </w:pPr>
-      <w:r>
-        <w:rPr>
-          <w:rStyle w:val="eop"/>
-          <w:rFonts w:ascii="Calibri" w:hAnsi="Calibri" w:cs="Calibri"/>
-          <w:color w:val="000000"/>
-          <w:sz w:val="28"/>
-          <w:szCs w:val="28"/>
-        </w:rPr>
-        <w:t> </w:t>
-      </w:r>
-    </w:p>
-    <w:p>
-      <w:pPr>
-        <w:pStyle w:val="paragraph"/>
-        <w:spacing w:before="0" w:beforeAutospacing="0" w:after="0" w:afterAutospacing="0"/>
-        <w:jc w:val="center"/>
-        <w:textAlignment w:val="baseline"/>
-        <w:rPr>
-          <w:rFonts w:ascii="Segoe UI" w:hAnsi="Segoe UI" w:cs="Segoe UI"/>
-          <w:sz w:val="18"/>
-          <w:szCs w:val="18"/>
-        </w:rPr>
-      </w:pPr>
-      <w:r>
-        <w:rPr>
-          <w:rStyle w:val="eop"/>
-          <w:rFonts w:ascii="Calibri" w:hAnsi="Calibri" w:cs="Calibri"/>
-          <w:color w:val="000000"/>
-          <w:sz w:val="28"/>
-          <w:szCs w:val="28"/>
-        </w:rPr>
-        <w:t> </w:t>
-      </w:r>
-    </w:p>
-    <w:p>
-      <w:pPr>
-        <w:pStyle w:val="paragraph"/>
-        <w:spacing w:before="0" w:beforeAutospacing="0" w:after="0" w:afterAutospacing="0"/>
-        <w:jc w:val="center"/>
-        <w:textAlignment w:val="baseline"/>
-        <w:rPr>
-          <w:rFonts w:ascii="Segoe UI" w:hAnsi="Segoe UI" w:cs="Segoe UI"/>
-          <w:sz w:val="18"/>
-          <w:szCs w:val="18"/>
-        </w:rPr>
-      </w:pPr>
-      <w:r>
-        <w:rPr>
-          <w:rStyle w:val="eop"/>
-          <w:rFonts w:ascii="Calibri" w:hAnsi="Calibri" w:cs="Calibri"/>
-          <w:color w:val="000000"/>
-          <w:sz w:val="28"/>
-          <w:szCs w:val="28"/>
-        </w:rPr>
-        <w:t> </w:t>
-      </w:r>
-    </w:p>
-    <w:p>
-      <w:pPr>
-        <w:pStyle w:val="paragraph"/>
-        <w:spacing w:before="0" w:beforeAutospacing="0" w:after="0" w:afterAutospacing="0"/>
-        <w:jc w:val="center"/>
-        <w:textAlignment w:val="baseline"/>
-        <w:rPr>
-          <w:rStyle w:val="eop"/>
-          <w:rFonts w:ascii="Calibri" w:hAnsi="Calibri" w:cs="Calibri"/>
-          <w:color w:val="000000"/>
-          <w:sz w:val="28"/>
-          <w:szCs w:val="28"/>
-        </w:rPr>
-      </w:pPr>
-    </w:p>
-    <w:p>
-      <w:pPr>
-        <w:pStyle w:val="paragraph"/>
-        <w:spacing w:before="0" w:beforeAutospacing="0" w:after="0" w:afterAutospacing="0"/>
-        <w:jc w:val="center"/>
-        <w:textAlignment w:val="baseline"/>
-        <w:rPr>
-          <w:rStyle w:val="eop"/>
-          <w:rFonts w:ascii="Calibri" w:hAnsi="Calibri" w:cs="Calibri"/>
-          <w:color w:val="000000"/>
-          <w:sz w:val="28"/>
-          <w:szCs w:val="28"/>
-        </w:rPr>
-      </w:pPr>
-    </w:p>
-    <w:p>
-      <w:pPr>
-        <w:pStyle w:val="paragraph"/>
-        <w:spacing w:before="0" w:beforeAutospacing="0" w:after="0" w:afterAutospacing="0"/>
-        <w:jc w:val="center"/>
-        <w:textAlignment w:val="baseline"/>
-        <w:rPr>
-          <w:rStyle w:val="eop"/>
-          <w:rFonts w:ascii="Calibri" w:hAnsi="Calibri" w:cs="Calibri"/>
-          <w:color w:val="000000"/>
-          <w:sz w:val="28"/>
-          <w:szCs w:val="28"/>
-        </w:rPr>
-      </w:pPr>
-    </w:p>
-    <w:p>
-      <w:pPr>
-        <w:pStyle w:val="paragraph"/>
-        <w:spacing w:before="0" w:beforeAutospacing="0" w:after="0" w:afterAutospacing="0"/>
-        <w:jc w:val="center"/>
-        <w:textAlignment w:val="baseline"/>
-        <w:rPr>
-          <w:rStyle w:val="eop"/>
-          <w:rFonts w:ascii="Calibri" w:hAnsi="Calibri" w:cs="Calibri"/>
-          <w:color w:val="000000"/>
-          <w:sz w:val="28"/>
-          <w:szCs w:val="28"/>
-        </w:rPr>
-      </w:pPr>
-    </w:p>
-    <w:p>
-      <w:pPr>
-        <w:pStyle w:val="paragraph"/>
-        <w:spacing w:before="0" w:beforeAutospacing="0" w:after="0" w:afterAutospacing="0"/>
-        <w:jc w:val="center"/>
-        <w:textAlignment w:val="baseline"/>
-        <w:rPr>
-          <w:rFonts w:ascii="Segoe UI" w:hAnsi="Segoe UI" w:cs="Segoe UI"/>
-          <w:sz w:val="18"/>
-          <w:szCs w:val="18"/>
-        </w:rPr>
-      </w:pPr>
-      <w:r>
-        <w:rPr>
-          <w:rStyle w:val="eop"/>
-          <w:rFonts w:ascii="Calibri" w:hAnsi="Calibri" w:cs="Calibri"/>
-          <w:color w:val="000000"/>
-          <w:sz w:val="28"/>
-          <w:szCs w:val="28"/>
-        </w:rPr>
-        <w:t> </w:t>
-      </w:r>
-    </w:p>
-    <w:p>
-      <w:pPr>
-        <w:pStyle w:val="paragraph"/>
-        <w:spacing w:before="0" w:beforeAutospacing="0" w:after="0" w:afterAutospacing="0"/>
-        <w:jc w:val="center"/>
-        <w:textAlignment w:val="baseline"/>
-        <w:rPr>
-          <w:rFonts w:ascii="Segoe UI" w:hAnsi="Segoe UI" w:cs="Segoe UI"/>
-          <w:sz w:val="18"/>
-          <w:szCs w:val="18"/>
-        </w:rPr>
-      </w:pPr>
-      <w:r>
-        <w:rPr>
-          <w:rStyle w:val="eop"/>
-          <w:rFonts w:ascii="Calibri" w:hAnsi="Calibri" w:cs="Calibri"/>
-          <w:color w:val="000000"/>
-          <w:sz w:val="28"/>
-          <w:szCs w:val="28"/>
-        </w:rPr>
-        <w:t> </w:t>
-      </w:r>
-    </w:p>
-    <w:p>
-      <w:pPr>
-        <w:pStyle w:val="paragraph"/>
-        <w:spacing w:before="0" w:beforeAutospacing="0" w:after="0" w:afterAutospacing="0"/>
-        <w:jc w:val="center"/>
-        <w:textAlignment w:val="baseline"/>
-        <w:rPr>
-          <w:rFonts w:ascii="Segoe UI" w:hAnsi="Segoe UI" w:cs="Segoe UI"/>
-          <w:sz w:val="18"/>
-          <w:szCs w:val="18"/>
-        </w:rPr>
-      </w:pPr>
-      <w:r>
-        <w:rPr>
-          <w:rStyle w:val="eop"/>
-          <w:rFonts w:ascii="Calibri" w:hAnsi="Calibri" w:cs="Calibri"/>
-          <w:color w:val="000000"/>
-          <w:sz w:val="28"/>
-          <w:szCs w:val="28"/>
-        </w:rPr>
-        <w:t> </w:t>
-      </w:r>
-    </w:p>
-    <w:p>
-      <w:pPr>
-        <w:pStyle w:val="paragraph"/>
-        <w:spacing w:before="0" w:beforeAutospacing="0" w:after="0" w:afterAutospacing="0"/>
-        <w:jc w:val="center"/>
-        <w:textAlignment w:val="baseline"/>
-        <w:rPr>
-          <w:rFonts w:ascii="Segoe UI" w:hAnsi="Segoe UI" w:cs="Segoe UI"/>
-          <w:sz w:val="18"/>
-          <w:szCs w:val="18"/>
-        </w:rPr>
-      </w:pPr>
-      <w:r>
-        <w:rPr>
-          <w:rStyle w:val="eop"/>
-          <w:rFonts w:ascii="Calibri" w:hAnsi="Calibri" w:cs="Calibri"/>
-          <w:color w:val="000000"/>
-          <w:sz w:val="28"/>
-          <w:szCs w:val="28"/>
-        </w:rPr>
-        <w:t> </w:t>
-      </w:r>
-    </w:p>
-    <w:p>
-      <w:pPr>
-        <w:pStyle w:val="paragraph"/>
-        <w:spacing w:before="0" w:beforeAutospacing="0" w:after="0" w:afterAutospacing="0"/>
-        <w:jc w:val="center"/>
-        <w:textAlignment w:val="baseline"/>
-        <w:rPr>
-          <w:rStyle w:val="eop"/>
-          <w:rFonts w:ascii="Calibri" w:hAnsi="Calibri" w:cs="Calibri"/>
-          <w:color w:val="000000"/>
-          <w:sz w:val="28"/>
-          <w:szCs w:val="28"/>
-        </w:rPr>
-      </w:pPr>
-    </w:p>
-    <w:p>
-      <w:pPr>
-        <w:pStyle w:val="paragraph"/>
-        <w:spacing w:before="0" w:beforeAutospacing="0" w:after="0" w:afterAutospacing="0"/>
-        <w:jc w:val="center"/>
-        <w:textAlignment w:val="baseline"/>
-        <w:rPr>
-          <w:rStyle w:val="eop"/>
-          <w:rFonts w:ascii="Calibri" w:hAnsi="Calibri" w:cs="Calibri"/>
-          <w:color w:val="000000"/>
-          <w:sz w:val="28"/>
-          <w:szCs w:val="28"/>
-        </w:rPr>
-      </w:pPr>
-    </w:p>
-    <w:p>
-      <w:pPr>
-        <w:pStyle w:val="paragraph"/>
-        <w:spacing w:before="0" w:beforeAutospacing="0" w:after="0" w:afterAutospacing="0"/>
-        <w:jc w:val="center"/>
-        <w:textAlignment w:val="baseline"/>
-        <w:rPr>
-          <w:rStyle w:val="eop"/>
-          <w:rFonts w:ascii="Calibri" w:hAnsi="Calibri" w:cs="Calibri"/>
-          <w:color w:val="000000"/>
-          <w:sz w:val="28"/>
-          <w:szCs w:val="28"/>
-        </w:rPr>
-      </w:pPr>
-    </w:p>
-    <w:p>
-      <w:pPr>
-        <w:pStyle w:val="paragraph"/>
-        <w:spacing w:before="0" w:beforeAutospacing="0" w:after="0" w:afterAutospacing="0"/>
-        <w:jc w:val="center"/>
-        <w:textAlignment w:val="baseline"/>
-        <w:rPr>
-          <w:rStyle w:val="eop"/>
-          <w:rFonts w:ascii="Calibri" w:hAnsi="Calibri" w:cs="Calibri"/>
-          <w:color w:val="000000"/>
-          <w:sz w:val="28"/>
-          <w:szCs w:val="28"/>
-        </w:rPr>
-      </w:pPr>
-    </w:p>
-    <w:p>
-      <w:pPr>
-        <w:pStyle w:val="paragraph"/>
-        <w:spacing w:before="0" w:beforeAutospacing="0" w:after="0" w:afterAutospacing="0"/>
-        <w:jc w:val="center"/>
-        <w:textAlignment w:val="baseline"/>
-        <w:rPr>
-          <w:rStyle w:val="eop"/>
-          <w:rFonts w:ascii="Calibri" w:hAnsi="Calibri" w:cs="Calibri"/>
-          <w:color w:val="000000"/>
-          <w:sz w:val="28"/>
-          <w:szCs w:val="28"/>
-        </w:rPr>
-      </w:pPr>
-    </w:p>
-    <w:p>
-      <w:pPr>
-        <w:pStyle w:val="paragraph"/>
-        <w:spacing w:before="0" w:beforeAutospacing="0" w:after="0" w:afterAutospacing="0"/>
-        <w:jc w:val="center"/>
-        <w:textAlignment w:val="baseline"/>
-        <w:rPr>
-          <w:rStyle w:val="eop"/>
-          <w:rFonts w:ascii="Calibri" w:hAnsi="Calibri" w:cs="Calibri"/>
-          <w:color w:val="000000"/>
-          <w:sz w:val="28"/>
-          <w:szCs w:val="28"/>
-        </w:rPr>
-      </w:pPr>
-    </w:p>
-    <w:p>
-      <w:pPr>
-        <w:pStyle w:val="paragraph"/>
-        <w:spacing w:before="0" w:beforeAutospacing="0" w:after="0" w:afterAutospacing="0"/>
-        <w:jc w:val="center"/>
-        <w:textAlignment w:val="baseline"/>
-        <w:rPr>
-          <w:rStyle w:val="eop"/>
-          <w:rFonts w:ascii="Calibri" w:hAnsi="Calibri" w:cs="Calibri"/>
-          <w:color w:val="000000"/>
-          <w:sz w:val="28"/>
-          <w:szCs w:val="28"/>
-        </w:rPr>
-      </w:pPr>
-    </w:p>
-    <w:p>
-      <w:pPr>
-        <w:pStyle w:val="paragraph"/>
-        <w:spacing w:before="0" w:beforeAutospacing="0" w:after="0" w:afterAutospacing="0"/>
-        <w:jc w:val="center"/>
-        <w:textAlignment w:val="baseline"/>
-        <w:rPr>
-          <w:rFonts w:ascii="Segoe UI" w:hAnsi="Segoe UI" w:cs="Segoe UI"/>
-          <w:sz w:val="18"/>
-          <w:szCs w:val="18"/>
-        </w:rPr>
-      </w:pPr>
-      <w:r>
-        <w:rPr>
-          <w:rStyle w:val="eop"/>
-          <w:rFonts w:ascii="Calibri" w:hAnsi="Calibri" w:cs="Calibri"/>
-          <w:color w:val="000000"/>
-          <w:sz w:val="28"/>
-          <w:szCs w:val="28"/>
-        </w:rPr>
-        <w:t> </w:t>
-      </w:r>
-    </w:p>
-    <w:p>
-      <w:pPr>
-        <w:pStyle w:val="paragraph"/>
-        <w:spacing w:before="0" w:beforeAutospacing="0" w:after="0" w:afterAutospacing="0"/>
-        <w:jc w:val="center"/>
-        <w:textAlignment w:val="baseline"/>
-        <w:rPr>
-          <w:rFonts w:ascii="Segoe UI" w:hAnsi="Segoe UI" w:cs="Segoe UI"/>
-          <w:sz w:val="18"/>
-          <w:szCs w:val="18"/>
-        </w:rPr>
-      </w:pPr>
-      <w:r>
-        <w:rPr>
-          <w:rStyle w:val="eop"/>
-          <w:rFonts w:ascii="Calibri" w:hAnsi="Calibri" w:cs="Calibri"/>
-          <w:color w:val="000000"/>
-          <w:sz w:val="28"/>
-          <w:szCs w:val="28"/>
-        </w:rPr>
-        <w:t> </w:t>
-      </w:r>
-    </w:p>
-    <w:p>
-      <w:pPr>
-        <w:pStyle w:val="paragraph"/>
-        <w:spacing w:before="0" w:beforeAutospacing="0" w:after="0" w:afterAutospacing="0"/>
-        <w:jc w:val="center"/>
-        <w:textAlignment w:val="baseline"/>
-        <w:rPr>
-          <w:rFonts w:ascii="Segoe UI" w:hAnsi="Segoe UI" w:cs="Segoe UI"/>
-          <w:sz w:val="18"/>
-          <w:szCs w:val="18"/>
-        </w:rPr>
-      </w:pPr>
-      <w:r>
-        <w:rPr>
-          <w:rStyle w:val="eop"/>
-          <w:rFonts w:ascii="Calibri" w:hAnsi="Calibri" w:cs="Calibri"/>
-          <w:color w:val="000000"/>
-          <w:sz w:val="28"/>
-          <w:szCs w:val="28"/>
-        </w:rPr>
-        <w:t> </w:t>
-      </w:r>
-    </w:p>
-    <w:p>
-      <w:pPr>
-        <w:pStyle w:val="paragraph"/>
-        <w:spacing w:before="0" w:beforeAutospacing="0" w:after="0" w:afterAutospacing="0"/>
-        <w:jc w:val="center"/>
-        <w:textAlignment w:val="baseline"/>
-        <w:rPr>
-          <w:rFonts w:ascii="Segoe UI" w:hAnsi="Segoe UI" w:cs="Segoe UI"/>
-          <w:sz w:val="18"/>
-          <w:szCs w:val="18"/>
         </w:rPr>
       </w:pPr>
       <w:r>
@@ -722,7 +796,7 @@
           <w:szCs w:val="28"/>
           <w:lang w:val="en-US"/>
         </w:rPr>
-        <w:t>Villamin Wood and Iron Works</w:t>
+        <w:t>Taguig, 1632</w:t>
       </w:r>
       <w:r>
         <w:rPr>
@@ -747,85 +821,31 @@
           <w:szCs w:val="18"/>
         </w:rPr>
       </w:pPr>
-      <w:r>
-        <w:rPr>
-          <w:rStyle w:val="normaltextrun"/>
-          <w:rFonts w:ascii="Calibri" w:hAnsi="Calibri" w:cs="Calibri"/>
+    </w:p>
+    <w:p>
+      <w:pPr>
+        <w:rPr>
+          <w:rFonts w:ascii="Arial" w:hAnsi="Arial" w:cs="Arial"/>
           <w:b/>
           <w:bCs/>
-          <w:smallCaps/>
-          <w:color w:val="000000"/>
-          <w:sz w:val="28"/>
-          <w:szCs w:val="28"/>
-          <w:lang w:val="en-US"/>
-        </w:rPr>
-        <w:t>G367+F29, MRT Ave</w:t>
-      </w:r>
-      <w:r>
-        <w:rPr>
-          <w:rStyle w:val="eop"/>
-          <w:rFonts w:ascii="Calibri" w:hAnsi="Calibri" w:cs="Calibri"/>
-          <w:color w:val="000000"/>
-          <w:sz w:val="28"/>
-          <w:szCs w:val="28"/>
-        </w:rPr>
-        <w:t> </w:t>
-      </w:r>
-    </w:p>
-    <w:p>
-      <w:pPr>
-        <w:pStyle w:val="paragraph"/>
-        <w:spacing w:before="0" w:beforeAutospacing="0" w:after="0" w:afterAutospacing="0"/>
-        <w:jc w:val="center"/>
-        <w:textAlignment w:val="baseline"/>
-        <w:rPr>
-          <w:rStyle w:val="eop"/>
-          <w:rFonts w:ascii="Calibri" w:hAnsi="Calibri" w:cs="Calibri"/>
-          <w:color w:val="000000"/>
-          <w:sz w:val="28"/>
-          <w:szCs w:val="28"/>
-        </w:rPr>
-      </w:pPr>
-      <w:r>
-        <w:rPr>
-          <w:rStyle w:val="normaltextrun"/>
-          <w:rFonts w:ascii="Calibri" w:hAnsi="Calibri" w:cs="Calibri"/>
+          <w:sz w:val="24"/>
+          <w:szCs w:val="24"/>
+          <w:lang w:val="en-US"/>
+        </w:rPr>
+      </w:pPr>
+    </w:p>
+    <w:p>
+      <w:pPr>
+        <w:rPr>
+          <w:rFonts w:ascii="Arial" w:hAnsi="Arial" w:cs="Arial"/>
           <w:b/>
           <w:bCs/>
-          <w:smallCaps/>
-          <w:color w:val="000000"/>
-          <w:sz w:val="28"/>
-          <w:szCs w:val="28"/>
-          <w:lang w:val="en-US"/>
-        </w:rPr>
-        <w:t>Taguig, 1632</w:t>
-      </w:r>
-      <w:r>
-        <w:rPr>
-          <w:rStyle w:val="eop"/>
-          <w:rFonts w:ascii="Calibri" w:hAnsi="Calibri" w:cs="Calibri"/>
-          <w:color w:val="000000"/>
-          <w:sz w:val="28"/>
-          <w:szCs w:val="28"/>
-        </w:rPr>
-        <w:t> </w:t>
-      </w:r>
-    </w:p>
-    <w:p>
-      <w:pPr>
-        <w:pStyle w:val="paragraph"/>
-        <w:spacing w:before="0" w:beforeAutospacing="0" w:after="0" w:afterAutospacing="0"/>
-        <w:jc w:val="center"/>
-        <w:textAlignment w:val="baseline"/>
-        <w:rPr>
-          <w:rFonts w:ascii="Segoe UI" w:hAnsi="Segoe UI" w:cs="Segoe UI"/>
-          <w:sz w:val="18"/>
-          <w:szCs w:val="18"/>
-        </w:rPr>
-      </w:pPr>
-    </w:p>
-    <w:p>
-      <w:pPr>
+          <w:sz w:val="24"/>
+          <w:szCs w:val="24"/>
+          <w:lang w:val="en-US"/>
+        </w:rPr>
+      </w:pPr>
+      <w:r>
         <w:rPr>
           <w:rFonts w:ascii="Arial" w:hAnsi="Arial" w:cs="Arial"/>
           <w:b/>
@@ -834,8 +854,11 @@
           <w:szCs w:val="24"/>
           <w:lang w:val="en-US"/>
         </w:rPr>
-      </w:pPr>
-      <w:r>
+        <w:t>6.6. Change Management Plan</w:t>
+      </w:r>
+    </w:p>
+    <w:p>
+      <w:pPr>
         <w:rPr>
           <w:rFonts w:ascii="Arial" w:hAnsi="Arial" w:cs="Arial"/>
           <w:b/>
@@ -844,107 +867,8 @@
           <w:szCs w:val="24"/>
           <w:lang w:val="en-US"/>
         </w:rPr>
-        <w:lastRenderedPageBreak/>
-        <w:t>Introduction</w:t>
-      </w:r>
-    </w:p>
-    <w:p>
-      <w:pPr>
-        <w:jc w:val="both"/>
-        <w:rPr>
-          <w:rFonts w:ascii="Arial" w:hAnsi="Arial" w:cs="Arial"/>
-          <w:sz w:val="24"/>
-          <w:szCs w:val="24"/>
-          <w:lang w:val="en-US"/>
-        </w:rPr>
-      </w:pPr>
-      <w:r>
-        <w:rPr>
-          <w:rFonts w:ascii="Arial" w:hAnsi="Arial" w:cs="Arial"/>
-          <w:sz w:val="24"/>
-          <w:szCs w:val="24"/>
-          <w:lang w:val="en-US"/>
-        </w:rPr>
-        <w:t xml:space="preserve">The Change Management Plan was created to </w:t>
-      </w:r>
-      <w:r>
-        <w:rPr>
-          <w:rFonts w:ascii="Arial" w:hAnsi="Arial" w:cs="Arial"/>
-          <w:sz w:val="24"/>
-          <w:szCs w:val="24"/>
-          <w:lang w:val="en-US"/>
-        </w:rPr>
-        <w:t xml:space="preserve">facilitate the successful implementation of changes </w:t>
-      </w:r>
-      <w:r>
-        <w:rPr>
-          <w:rFonts w:ascii="Arial" w:hAnsi="Arial" w:cs="Arial"/>
-          <w:sz w:val="24"/>
-          <w:szCs w:val="24"/>
-          <w:lang w:val="en-US"/>
-        </w:rPr>
-        <w:t xml:space="preserve">during the creation of the project. The plan is to outline the process and procedures of any changes that may arise such as </w:t>
-      </w:r>
-      <w:r>
-        <w:rPr>
-          <w:rFonts w:ascii="Arial" w:hAnsi="Arial" w:cs="Arial"/>
-          <w:sz w:val="24"/>
-          <w:szCs w:val="24"/>
-          <w:lang w:val="en-US"/>
-        </w:rPr>
-        <w:t>schedule and cost</w:t>
-      </w:r>
-      <w:r>
-        <w:rPr>
-          <w:rFonts w:ascii="Arial" w:hAnsi="Arial" w:cs="Arial"/>
-          <w:sz w:val="24"/>
-          <w:szCs w:val="24"/>
-          <w:lang w:val="en-US"/>
-        </w:rPr>
-        <w:t>. This plan will</w:t>
-      </w:r>
-      <w:r>
-        <w:rPr>
-          <w:rFonts w:ascii="Arial" w:hAnsi="Arial" w:cs="Arial"/>
-          <w:sz w:val="24"/>
-          <w:szCs w:val="24"/>
-          <w:lang w:val="en-US"/>
-        </w:rPr>
-        <w:t xml:space="preserve"> ensure that changes are properly evaluated, communicates, and implemented to minimize disruptions</w:t>
-      </w:r>
-      <w:r>
-        <w:rPr>
-          <w:rFonts w:ascii="Arial" w:hAnsi="Arial" w:cs="Arial"/>
-          <w:sz w:val="24"/>
-          <w:szCs w:val="24"/>
-          <w:lang w:val="en-US"/>
-        </w:rPr>
-        <w:t>, adhere to the project’s plan, and</w:t>
-      </w:r>
-      <w:r>
-        <w:rPr>
-          <w:rFonts w:ascii="Arial" w:hAnsi="Arial" w:cs="Arial"/>
-          <w:sz w:val="24"/>
-          <w:szCs w:val="24"/>
-          <w:lang w:val="en-US"/>
-        </w:rPr>
-        <w:t xml:space="preserve"> maintain project success.</w:t>
-      </w:r>
-    </w:p>
-    <w:p>
-      <w:pPr>
-        <w:jc w:val="both"/>
-        <w:rPr>
-          <w:rFonts w:ascii="Arial" w:hAnsi="Arial" w:cs="Arial"/>
-          <w:sz w:val="24"/>
-          <w:szCs w:val="24"/>
-          <w:lang w:val="en-US"/>
-        </w:rPr>
-      </w:pPr>
-    </w:p>
-    <w:p>
-      <w:pPr>
-        <w:jc w:val="both"/>
+      </w:pPr>
+      <w:r>
         <w:rPr>
           <w:rFonts w:ascii="Arial" w:hAnsi="Arial" w:cs="Arial"/>
           <w:b/>
@@ -953,7 +877,8 @@
           <w:szCs w:val="24"/>
           <w:lang w:val="en-US"/>
         </w:rPr>
-      </w:pPr>
+        <w:t xml:space="preserve">6.6.1. </w:t>
+      </w:r>
       <w:r>
         <w:rPr>
           <w:rFonts w:ascii="Arial" w:hAnsi="Arial" w:cs="Arial"/>
@@ -963,6 +888,118 @@
           <w:szCs w:val="24"/>
           <w:lang w:val="en-US"/>
         </w:rPr>
+        <w:t>Introduction</w:t>
+      </w:r>
+    </w:p>
+    <w:p>
+      <w:pPr>
+        <w:ind w:firstLine="720"/>
+        <w:jc w:val="both"/>
+        <w:rPr>
+          <w:rFonts w:ascii="Arial" w:hAnsi="Arial" w:cs="Arial"/>
+          <w:sz w:val="24"/>
+          <w:szCs w:val="24"/>
+          <w:lang w:val="en-US"/>
+        </w:rPr>
+      </w:pPr>
+      <w:r>
+        <w:rPr>
+          <w:rFonts w:ascii="Arial" w:hAnsi="Arial" w:cs="Arial"/>
+          <w:sz w:val="24"/>
+          <w:szCs w:val="24"/>
+          <w:lang w:val="en-US"/>
+        </w:rPr>
+        <w:t xml:space="preserve">The Change Management Plan was created to facilitate the successful implementation of changes during the creation of the project. The plan is to outline the process and procedures of any changes that may arise such as </w:t>
+      </w:r>
+      <w:r>
+        <w:rPr>
+          <w:rFonts w:ascii="Arial" w:hAnsi="Arial" w:cs="Arial"/>
+          <w:sz w:val="24"/>
+          <w:szCs w:val="24"/>
+          <w:lang w:val="en-US"/>
+        </w:rPr>
+        <w:t>schedule and cost</w:t>
+      </w:r>
+      <w:r>
+        <w:rPr>
+          <w:rFonts w:ascii="Arial" w:hAnsi="Arial" w:cs="Arial"/>
+          <w:sz w:val="24"/>
+          <w:szCs w:val="24"/>
+          <w:lang w:val="en-US"/>
+        </w:rPr>
+        <w:t>. This plan will</w:t>
+      </w:r>
+      <w:r>
+        <w:rPr>
+          <w:rFonts w:ascii="Arial" w:hAnsi="Arial" w:cs="Arial"/>
+          <w:sz w:val="24"/>
+          <w:szCs w:val="24"/>
+          <w:lang w:val="en-US"/>
+        </w:rPr>
+        <w:t xml:space="preserve"> ensure that changes are properly evaluated, communicates, and implemented to minimize disruptions</w:t>
+      </w:r>
+      <w:r>
+        <w:rPr>
+          <w:rFonts w:ascii="Arial" w:hAnsi="Arial" w:cs="Arial"/>
+          <w:sz w:val="24"/>
+          <w:szCs w:val="24"/>
+          <w:lang w:val="en-US"/>
+        </w:rPr>
+        <w:t>, adhere to the project’s plan, and</w:t>
+      </w:r>
+      <w:r>
+        <w:rPr>
+          <w:rFonts w:ascii="Arial" w:hAnsi="Arial" w:cs="Arial"/>
+          <w:sz w:val="24"/>
+          <w:szCs w:val="24"/>
+          <w:lang w:val="en-US"/>
+        </w:rPr>
+        <w:t xml:space="preserve"> maintain project success.</w:t>
+      </w:r>
+    </w:p>
+    <w:p>
+      <w:pPr>
+        <w:jc w:val="both"/>
+        <w:rPr>
+          <w:rFonts w:ascii="Arial" w:hAnsi="Arial" w:cs="Arial"/>
+          <w:sz w:val="24"/>
+          <w:szCs w:val="24"/>
+          <w:lang w:val="en-US"/>
+        </w:rPr>
+      </w:pPr>
+    </w:p>
+    <w:p>
+      <w:pPr>
+        <w:jc w:val="both"/>
+        <w:rPr>
+          <w:rFonts w:ascii="Arial" w:hAnsi="Arial" w:cs="Arial"/>
+          <w:b/>
+          <w:bCs/>
+          <w:sz w:val="24"/>
+          <w:szCs w:val="24"/>
+          <w:lang w:val="en-US"/>
+        </w:rPr>
+      </w:pPr>
+      <w:r>
+        <w:rPr>
+          <w:rFonts w:ascii="Arial" w:hAnsi="Arial" w:cs="Arial"/>
+          <w:b/>
+          <w:bCs/>
+          <w:sz w:val="24"/>
+          <w:szCs w:val="24"/>
+          <w:lang w:val="en-US"/>
+        </w:rPr>
+        <w:t xml:space="preserve">6.6.2. </w:t>
+      </w:r>
+      <w:r>
+        <w:rPr>
+          <w:rFonts w:ascii="Arial" w:hAnsi="Arial" w:cs="Arial"/>
+          <w:b/>
+          <w:bCs/>
+          <w:sz w:val="24"/>
+          <w:szCs w:val="24"/>
+          <w:lang w:val="en-US"/>
+        </w:rPr>
         <w:t>Change Control Board</w:t>
       </w:r>
     </w:p>
@@ -983,9 +1020,14 @@
           <w:szCs w:val="24"/>
           <w:lang w:val="en-US"/>
         </w:rPr>
-        <w:t>The Change Control Board is crucial to maintain stability, minimize risks, and to provide a structured and systematic approach to change management. By establishing a Change Control Board, the team MLNSD can initiate clear guidelines and procedures for handling changes</w:t>
-      </w:r>
-      <w:r>
+        <w:t>The Change Control Board is crucial to maintain stability, minimize risks, and provide a structured and systematic approach to change management. By establishing a Change Control Board, the team MLNSD can initiate clear guidelines and procedures for handling changes</w:t>
+      </w:r>
+      <w:r>
+        <w:rPr>
+          <w:rFonts w:ascii="Arial" w:hAnsi="Arial" w:cs="Arial"/>
+          <w:sz w:val="24"/>
+          <w:szCs w:val="24"/>
+        </w:rPr>
         <w:t xml:space="preserve"> </w:t>
       </w:r>
       <w:r>
@@ -1295,25 +1337,33 @@
                 <w:szCs w:val="24"/>
                 <w:lang w:val="en-US"/>
               </w:rPr>
-              <w:t xml:space="preserve">Communicates the need for change and gain support from </w:t>
-            </w:r>
-            <w:r>
-              <w:rPr>
-                <w:rFonts w:ascii="Arial" w:hAnsi="Arial" w:cs="Arial"/>
-                <w:sz w:val="24"/>
-                <w:szCs w:val="24"/>
-                <w:lang w:val="en-US"/>
-              </w:rPr>
-              <w:t>stakeholders</w:t>
-            </w:r>
-            <w:r>
-              <w:rPr>
-                <w:rFonts w:ascii="Arial" w:hAnsi="Arial" w:cs="Arial"/>
-                <w:sz w:val="24"/>
-                <w:szCs w:val="24"/>
-                <w:lang w:val="en-US"/>
-              </w:rPr>
-              <w:t>.</w:t>
+              <w:t xml:space="preserve">Communicates the need for change and </w:t>
+            </w:r>
+            <w:r>
+              <w:rPr>
+                <w:rFonts w:ascii="Arial" w:hAnsi="Arial" w:cs="Arial"/>
+                <w:sz w:val="24"/>
+                <w:szCs w:val="24"/>
+                <w:lang w:val="en-US"/>
+              </w:rPr>
+              <w:t>g</w:t>
+            </w:r>
+            <w:r>
+              <w:rPr>
+                <w:rFonts w:ascii="Arial" w:hAnsi="Arial" w:cs="Arial"/>
+                <w:sz w:val="24"/>
+                <w:szCs w:val="24"/>
+              </w:rPr>
+              <w:t>aims</w:t>
+            </w:r>
+            <w:r>
+              <w:rPr>
+                <w:rFonts w:ascii="Arial" w:hAnsi="Arial" w:cs="Arial"/>
+                <w:sz w:val="24"/>
+                <w:szCs w:val="24"/>
+                <w:lang w:val="en-US"/>
+              </w:rPr>
+              <w:t xml:space="preserve"> support from stakeholders.</w:t>
             </w:r>
           </w:p>
           <w:p>
@@ -1431,34 +1481,7 @@
                 <w:szCs w:val="24"/>
                 <w:lang w:val="en-US"/>
               </w:rPr>
-              <w:t>A</w:t>
-            </w:r>
-            <w:r>
-              <w:rPr>
-                <w:rFonts w:ascii="Arial" w:hAnsi="Arial" w:cs="Arial"/>
-                <w:sz w:val="24"/>
-                <w:szCs w:val="24"/>
-                <w:lang w:val="en-US"/>
-              </w:rPr>
-              <w:t>ssesses proposed changes</w:t>
-            </w:r>
-            <w:r>
-              <w:rPr>
-                <w:rFonts w:ascii="Arial" w:hAnsi="Arial" w:cs="Arial"/>
-                <w:sz w:val="24"/>
-                <w:szCs w:val="24"/>
-                <w:lang w:val="en-US"/>
-              </w:rPr>
-              <w:t xml:space="preserve"> </w:t>
-            </w:r>
-            <w:r>
-              <w:rPr>
-                <w:rFonts w:ascii="Arial" w:hAnsi="Arial" w:cs="Arial"/>
-                <w:sz w:val="24"/>
-                <w:szCs w:val="24"/>
-                <w:lang w:val="en-US"/>
-              </w:rPr>
-              <w:t>for evaluation, providing relevant information, analysis, and recommendations.</w:t>
+              <w:t>Assesses proposed changes for evaluation, providing relevant information, analysis, and recommendations.</w:t>
             </w:r>
           </w:p>
           <w:p>
@@ -1535,25 +1558,7 @@
                 <w:szCs w:val="24"/>
                 <w:lang w:val="en-US"/>
               </w:rPr>
-              <w:t>Leigh</w:t>
-            </w:r>
-            <w:r>
-              <w:rPr>
-                <w:rFonts w:ascii="Arial" w:hAnsi="Arial" w:cs="Arial"/>
-                <w:sz w:val="24"/>
-                <w:szCs w:val="24"/>
-                <w:lang w:val="en-US"/>
-              </w:rPr>
-              <w:t xml:space="preserve"> </w:t>
-            </w:r>
-            <w:r>
-              <w:rPr>
-                <w:rFonts w:ascii="Arial" w:hAnsi="Arial" w:cs="Arial"/>
-                <w:sz w:val="24"/>
-                <w:szCs w:val="24"/>
-                <w:lang w:val="en-US"/>
-              </w:rPr>
-              <w:t>Curtis Camara</w:t>
+              <w:t>Leigh Curtis Camara</w:t>
             </w:r>
           </w:p>
         </w:tc>
@@ -1608,6 +1613,7 @@
                 <w:szCs w:val="24"/>
                 <w:lang w:val="en-US"/>
               </w:rPr>
+              <w:lastRenderedPageBreak/>
               <w:t>Implements approved changes within their team, ensuring clear communication, proper coordination, and timely execution.</w:t>
             </w:r>
           </w:p>
@@ -1691,16 +1697,7 @@
                 <w:szCs w:val="24"/>
                 <w:lang w:val="en-US"/>
               </w:rPr>
-              <w:t>Develop and deliver communication plans, messages, and materials</w:t>
-            </w:r>
-            <w:r>
-              <w:rPr>
-                <w:rFonts w:ascii="Arial" w:hAnsi="Arial" w:cs="Arial"/>
-                <w:sz w:val="24"/>
-                <w:szCs w:val="24"/>
-                <w:lang w:val="en-US"/>
-              </w:rPr>
-              <w:t xml:space="preserve"> </w:t>
+              <w:t xml:space="preserve">Develop and deliver communication plans, messages, and materials </w:t>
             </w:r>
             <w:r>
               <w:rPr>
@@ -1810,6 +1807,17 @@
           <w:szCs w:val="24"/>
           <w:lang w:val="en-US"/>
         </w:rPr>
+        <w:t xml:space="preserve">6.6.3. </w:t>
+      </w:r>
+      <w:r>
+        <w:rPr>
+          <w:rFonts w:ascii="Arial" w:hAnsi="Arial" w:cs="Arial"/>
+          <w:b/>
+          <w:bCs/>
+          <w:sz w:val="24"/>
+          <w:szCs w:val="24"/>
+          <w:lang w:val="en-US"/>
+        </w:rPr>
         <w:t>Roles and Responsibilities</w:t>
       </w:r>
     </w:p>
@@ -1830,25 +1838,7 @@
           <w:szCs w:val="24"/>
           <w:lang w:val="en-US"/>
         </w:rPr>
-        <w:t xml:space="preserve">The change management process involves various roles and responsibilities to ensure a smooth transition and successful implementation of changes within </w:t>
-      </w:r>
-      <w:r>
-        <w:rPr>
-          <w:rFonts w:ascii="Arial" w:hAnsi="Arial" w:cs="Arial"/>
-          <w:sz w:val="24"/>
-          <w:szCs w:val="24"/>
-          <w:lang w:val="en-US"/>
-        </w:rPr>
-        <w:t>the Villamin Wood and Iron Works Ordering System.</w:t>
-      </w:r>
-      <w:r>
-        <w:rPr>
-          <w:rFonts w:ascii="Arial" w:hAnsi="Arial" w:cs="Arial"/>
-          <w:sz w:val="24"/>
-          <w:szCs w:val="24"/>
-          <w:lang w:val="en-US"/>
-        </w:rPr>
-        <w:t xml:space="preserve"> The roles and responsibilities are shown below: </w:t>
+        <w:t xml:space="preserve">The change management process involves various roles and responsibilities to ensure a smooth transition and successful implementation of changes within the Villamin Wood and Iron Works Ordering System. The roles and responsibilities are shown below: </w:t>
       </w:r>
     </w:p>
     <w:tbl>
@@ -2063,16 +2053,7 @@
                 <w:szCs w:val="24"/>
                 <w:lang w:val="en-US"/>
               </w:rPr>
-              <w:t>Identifies and manages potential risks and resistance to change</w:t>
-            </w:r>
-            <w:r>
-              <w:rPr>
-                <w:rFonts w:ascii="Arial" w:hAnsi="Arial" w:cs="Arial"/>
-                <w:sz w:val="24"/>
-                <w:szCs w:val="24"/>
-                <w:lang w:val="en-US"/>
-              </w:rPr>
-              <w:t>.</w:t>
+              <w:t>Identifies and manages potential risks and resistance to change.</w:t>
             </w:r>
           </w:p>
         </w:tc>
@@ -2165,34 +2146,7 @@
                 <w:szCs w:val="24"/>
                 <w:lang w:val="en-US"/>
               </w:rPr>
-              <w:t xml:space="preserve">Works closely with the </w:t>
-            </w:r>
-            <w:r>
-              <w:rPr>
-                <w:rFonts w:ascii="Arial" w:hAnsi="Arial" w:cs="Arial"/>
-                <w:sz w:val="24"/>
-                <w:szCs w:val="24"/>
-                <w:lang w:val="en-US"/>
-              </w:rPr>
-              <w:t xml:space="preserve">project </w:t>
-            </w:r>
-            <w:r>
-              <w:rPr>
-                <w:rFonts w:ascii="Arial" w:hAnsi="Arial" w:cs="Arial"/>
-                <w:sz w:val="24"/>
-                <w:szCs w:val="24"/>
-                <w:lang w:val="en-US"/>
-              </w:rPr>
-              <w:t xml:space="preserve">manager </w:t>
-            </w:r>
-            <w:r>
-              <w:rPr>
-                <w:rFonts w:ascii="Arial" w:hAnsi="Arial" w:cs="Arial"/>
-                <w:sz w:val="24"/>
-                <w:szCs w:val="24"/>
-                <w:lang w:val="en-US"/>
-              </w:rPr>
-              <w:t xml:space="preserve">and project </w:t>
+              <w:t xml:space="preserve">Works closely with the project manager and project </w:t>
             </w:r>
             <w:r>
               <w:rPr>
@@ -2210,16 +2164,7 @@
                 <w:szCs w:val="24"/>
                 <w:lang w:val="en-US"/>
               </w:rPr>
-              <w:t xml:space="preserve"> </w:t>
-            </w:r>
-            <w:r>
-              <w:rPr>
-                <w:rFonts w:ascii="Arial" w:hAnsi="Arial" w:cs="Arial"/>
-                <w:sz w:val="24"/>
-                <w:szCs w:val="24"/>
-                <w:lang w:val="en-US"/>
-              </w:rPr>
-              <w:t>to implement the change initiative.</w:t>
+              <w:t xml:space="preserve"> to implement the change initiative.</w:t>
             </w:r>
           </w:p>
           <w:p>
@@ -2326,16 +2271,7 @@
                 <w:szCs w:val="24"/>
                 <w:lang w:val="en-US"/>
               </w:rPr>
-              <w:t>Support and communicate the change to the</w:t>
-            </w:r>
-            <w:r>
-              <w:rPr>
-                <w:rFonts w:ascii="Arial" w:hAnsi="Arial" w:cs="Arial"/>
-                <w:sz w:val="24"/>
-                <w:szCs w:val="24"/>
-                <w:lang w:val="en-US"/>
-              </w:rPr>
-              <w:t xml:space="preserve"> team.</w:t>
+              <w:t>Support and communicate the change to the team.</w:t>
             </w:r>
           </w:p>
           <w:p>
@@ -2453,52 +2389,17 @@
                 <w:szCs w:val="24"/>
                 <w:lang w:val="en-US"/>
               </w:rPr>
-              <w:t>Collaborate with</w:t>
-            </w:r>
-            <w:r>
-              <w:rPr>
-                <w:rFonts w:ascii="Arial" w:hAnsi="Arial" w:cs="Arial"/>
-                <w:sz w:val="24"/>
-                <w:szCs w:val="24"/>
-                <w:lang w:val="en-US"/>
-              </w:rPr>
-              <w:t xml:space="preserve"> each of the team members </w:t>
-            </w:r>
-            <w:r>
-              <w:rPr>
-                <w:rFonts w:ascii="Arial" w:hAnsi="Arial" w:cs="Arial"/>
-                <w:sz w:val="24"/>
-                <w:szCs w:val="24"/>
-                <w:lang w:val="en-US"/>
-              </w:rPr>
-              <w:t xml:space="preserve">to ensure the changes align with the </w:t>
-            </w:r>
-            <w:r>
-              <w:rPr>
-                <w:rFonts w:ascii="Arial" w:hAnsi="Arial" w:cs="Arial"/>
-                <w:sz w:val="24"/>
-                <w:szCs w:val="24"/>
-                <w:lang w:val="en-US"/>
-              </w:rPr>
-              <w:t>project plan</w:t>
-            </w:r>
-            <w:r>
-              <w:rPr>
-                <w:rFonts w:ascii="Arial" w:hAnsi="Arial" w:cs="Arial"/>
-                <w:sz w:val="24"/>
-                <w:szCs w:val="24"/>
-                <w:lang w:val="en-US"/>
-              </w:rPr>
-              <w:t>s</w:t>
-            </w:r>
-            <w:r>
-              <w:rPr>
-                <w:rFonts w:ascii="Arial" w:hAnsi="Arial" w:cs="Arial"/>
-                <w:sz w:val="24"/>
-                <w:szCs w:val="24"/>
-                <w:lang w:val="en-US"/>
-              </w:rPr>
-              <w:t>.</w:t>
+              <w:t xml:space="preserve">Collaborate with each of the team </w:t>
+            </w:r>
+            <w:r>
+              <w:rPr>
+                <w:rFonts w:ascii="Arial" w:hAnsi="Arial" w:cs="Arial"/>
+                <w:sz w:val="24"/>
+                <w:szCs w:val="24"/>
+                <w:lang w:val="en-US"/>
+              </w:rPr>
+              <w:lastRenderedPageBreak/>
+              <w:t>members to ensure the changes align with the project plans.</w:t>
             </w:r>
           </w:p>
           <w:p>
@@ -2523,7 +2424,6 @@
                 <w:szCs w:val="24"/>
                 <w:lang w:val="en-US"/>
               </w:rPr>
-              <w:lastRenderedPageBreak/>
               <w:t>Design and implement the necessary code changes, integrations, or configurations.</w:t>
             </w:r>
           </w:p>
@@ -2736,52 +2636,7 @@
                 <w:szCs w:val="24"/>
                 <w:lang w:val="en-US"/>
               </w:rPr>
-              <w:t xml:space="preserve">Assist in </w:t>
-            </w:r>
-            <w:r>
-              <w:rPr>
-                <w:rFonts w:ascii="Arial" w:hAnsi="Arial" w:cs="Arial"/>
-                <w:sz w:val="24"/>
-                <w:szCs w:val="24"/>
-                <w:lang w:val="en-US"/>
-              </w:rPr>
-              <w:t>Monitor</w:t>
-            </w:r>
-            <w:r>
-              <w:rPr>
-                <w:rFonts w:ascii="Arial" w:hAnsi="Arial" w:cs="Arial"/>
-                <w:sz w:val="24"/>
-                <w:szCs w:val="24"/>
-                <w:lang w:val="en-US"/>
-              </w:rPr>
-              <w:t>ing</w:t>
-            </w:r>
-            <w:r>
-              <w:rPr>
-                <w:rFonts w:ascii="Arial" w:hAnsi="Arial" w:cs="Arial"/>
-                <w:sz w:val="24"/>
-                <w:szCs w:val="24"/>
-                <w:lang w:val="en-US"/>
-              </w:rPr>
-              <w:t xml:space="preserve"> and track</w:t>
-            </w:r>
-            <w:r>
-              <w:rPr>
-                <w:rFonts w:ascii="Arial" w:hAnsi="Arial" w:cs="Arial"/>
-                <w:sz w:val="24"/>
-                <w:szCs w:val="24"/>
-                <w:lang w:val="en-US"/>
-              </w:rPr>
-              <w:t>ing</w:t>
-            </w:r>
-            <w:r>
-              <w:rPr>
-                <w:rFonts w:ascii="Arial" w:hAnsi="Arial" w:cs="Arial"/>
-                <w:sz w:val="24"/>
-                <w:szCs w:val="24"/>
-                <w:lang w:val="en-US"/>
-              </w:rPr>
-              <w:t xml:space="preserve"> progress on change requests and ensure timely completion.</w:t>
+              <w:t>Assist in Monitoring and tracking progress on change requests and ensure timely completion.</w:t>
             </w:r>
           </w:p>
           <w:p>
@@ -2842,7 +2697,7 @@
           <w:szCs w:val="24"/>
           <w:lang w:val="en-US"/>
         </w:rPr>
-        <w:t>Change</w:t>
+        <w:t xml:space="preserve">6.6.4. </w:t>
       </w:r>
       <w:r>
         <w:rPr>
@@ -2853,7 +2708,7 @@
           <w:szCs w:val="24"/>
           <w:lang w:val="en-US"/>
         </w:rPr>
-        <w:t xml:space="preserve"> Control Process</w:t>
+        <w:t>Change Control Process</w:t>
       </w:r>
     </w:p>
     <w:p>
@@ -2873,7 +2728,25 @@
           <w:szCs w:val="24"/>
           <w:lang w:val="en-US"/>
         </w:rPr>
-        <w:t>The change control process for the Villamin Wood and Iron Works Ordering System typically involves an organizational approach to managing any modifications, enhancements and implementing changes to the system.</w:t>
+        <w:t>The change control process for the Villamin Wood and Iron Works Ordering System typically involves an organizational approach to managing any modifications, enhancements</w:t>
+      </w:r>
+      <w:r>
+        <w:rPr>
+          <w:rFonts w:ascii="Arial" w:hAnsi="Arial" w:cs="Arial"/>
+          <w:sz w:val="24"/>
+          <w:szCs w:val="24"/>
+          <w:lang w:val="en-US"/>
+        </w:rPr>
+        <w:t>,</w:t>
+      </w:r>
+      <w:r>
+        <w:rPr>
+          <w:rFonts w:ascii="Arial" w:hAnsi="Arial" w:cs="Arial"/>
+          <w:sz w:val="24"/>
+          <w:szCs w:val="24"/>
+          <w:lang w:val="en-US"/>
+        </w:rPr>
+        <w:t xml:space="preserve"> and implementing changes to the system.</w:t>
       </w:r>
     </w:p>
     <w:p>
@@ -2909,16 +2782,7 @@
           <w:szCs w:val="24"/>
           <w:lang w:val="en-US"/>
         </w:rPr>
-        <w:t>Identification of Change</w:t>
-      </w:r>
-      <w:r>
-        <w:rPr>
-          <w:rFonts w:ascii="Arial" w:hAnsi="Arial" w:cs="Arial"/>
-          <w:sz w:val="24"/>
-          <w:szCs w:val="24"/>
-          <w:lang w:val="en-US"/>
-        </w:rPr>
-        <w:t xml:space="preserve"> - </w:t>
+        <w:t xml:space="preserve">Identification of Change - </w:t>
       </w:r>
     </w:p>
     <w:p>
@@ -2978,16 +2842,7 @@
           <w:szCs w:val="24"/>
           <w:lang w:val="en-US"/>
         </w:rPr>
-        <w:t>Change Request Form</w:t>
-      </w:r>
-      <w:r>
-        <w:rPr>
-          <w:rFonts w:ascii="Arial" w:hAnsi="Arial" w:cs="Arial"/>
-          <w:sz w:val="24"/>
-          <w:szCs w:val="24"/>
-          <w:lang w:val="en-US"/>
-        </w:rPr>
-        <w:t xml:space="preserve"> -</w:t>
+        <w:t>Change Request Form -</w:t>
       </w:r>
     </w:p>
     <w:p>
@@ -3087,27 +2942,14 @@
           <w:szCs w:val="24"/>
           <w:lang w:val="en-US"/>
         </w:rPr>
-        <w:t xml:space="preserve">The </w:t>
-      </w:r>
-      <w:r>
-        <w:rPr>
-          <w:rFonts w:ascii="Arial" w:hAnsi="Arial" w:cs="Arial"/>
-          <w:sz w:val="24"/>
-          <w:szCs w:val="24"/>
-          <w:lang w:val="en-US"/>
-        </w:rPr>
-        <w:t xml:space="preserve">project manager and team leader </w:t>
-      </w:r>
-      <w:r>
-        <w:rPr>
-          <w:rFonts w:ascii="Arial" w:hAnsi="Arial" w:cs="Arial"/>
-          <w:sz w:val="24"/>
-          <w:szCs w:val="24"/>
-          <w:lang w:val="en-US"/>
-        </w:rPr>
-        <w:t>will review the change request.</w:t>
-      </w:r>
-      <w:r>
+        <w:t>The project manager and team leader will review the change request.</w:t>
+      </w:r>
+      <w:r>
+        <w:rPr>
+          <w:rFonts w:ascii="Arial" w:hAnsi="Arial" w:cs="Arial"/>
+          <w:sz w:val="24"/>
+          <w:szCs w:val="24"/>
+        </w:rPr>
         <w:t xml:space="preserve"> </w:t>
       </w:r>
       <w:r>
@@ -3154,16 +2996,7 @@
           <w:szCs w:val="24"/>
           <w:lang w:val="en-US"/>
         </w:rPr>
-        <w:t>Impact Analysis</w:t>
-      </w:r>
-      <w:r>
-        <w:rPr>
-          <w:rFonts w:ascii="Arial" w:hAnsi="Arial" w:cs="Arial"/>
-          <w:sz w:val="24"/>
-          <w:szCs w:val="24"/>
-          <w:lang w:val="en-US"/>
-        </w:rPr>
-        <w:t xml:space="preserve"> – </w:t>
+        <w:t xml:space="preserve">Impact Analysis – </w:t>
       </w:r>
     </w:p>
     <w:p>
@@ -3185,16 +3018,7 @@
           <w:szCs w:val="24"/>
           <w:lang w:val="en-US"/>
         </w:rPr>
-        <w:t>An impact analysis should be conducted to assess the effects of the proposed change on the ordering system. This analysis should identify any potential risks, dependencies, or conflicts with existing functionalities or components</w:t>
-      </w:r>
-      <w:r>
-        <w:rPr>
-          <w:rFonts w:ascii="Arial" w:hAnsi="Arial" w:cs="Arial"/>
-          <w:sz w:val="24"/>
-          <w:szCs w:val="24"/>
-          <w:lang w:val="en-US"/>
-        </w:rPr>
-        <w:t>.</w:t>
+        <w:t>An impact analysis should be conducted to assess the effects of the proposed change on the ordering system. This analysis should identify any potential risks, dependencies, or conflicts with existing functionalities or components.</w:t>
       </w:r>
     </w:p>
     <w:p>
@@ -3232,16 +3056,7 @@
           <w:szCs w:val="24"/>
           <w:lang w:val="en-US"/>
         </w:rPr>
-        <w:t>Change Approval</w:t>
-      </w:r>
-      <w:r>
-        <w:rPr>
-          <w:rFonts w:ascii="Arial" w:hAnsi="Arial" w:cs="Arial"/>
-          <w:sz w:val="24"/>
-          <w:szCs w:val="24"/>
-          <w:lang w:val="en-US"/>
-        </w:rPr>
-        <w:t xml:space="preserve"> – </w:t>
+        <w:t xml:space="preserve">Change Approval – </w:t>
       </w:r>
     </w:p>
     <w:p>
@@ -3263,25 +3078,7 @@
           <w:szCs w:val="24"/>
           <w:lang w:val="en-US"/>
         </w:rPr>
-        <w:t>Based on the evaluation and impact analysis, the change control board</w:t>
-      </w:r>
-      <w:r>
-        <w:rPr>
-          <w:rFonts w:ascii="Arial" w:hAnsi="Arial" w:cs="Arial"/>
-          <w:sz w:val="24"/>
-          <w:szCs w:val="24"/>
-          <w:lang w:val="en-US"/>
-        </w:rPr>
-        <w:t xml:space="preserve"> </w:t>
-      </w:r>
-      <w:r>
-        <w:rPr>
-          <w:rFonts w:ascii="Arial" w:hAnsi="Arial" w:cs="Arial"/>
-          <w:sz w:val="24"/>
-          <w:szCs w:val="24"/>
-          <w:lang w:val="en-US"/>
-        </w:rPr>
-        <w:t>decides whether to approve or reject the change request. If approved, the necessary resources and timelines are allocated for implementing the change.</w:t>
+        <w:t>Based on the evaluation and impact analysis, the change control board decides whether to approve or reject the change request. If approved, the necessary resources and timelines are allocated for implementing the change.</w:t>
       </w:r>
     </w:p>
     <w:p>
@@ -3341,16 +3138,7 @@
           <w:szCs w:val="24"/>
           <w:lang w:val="en-US"/>
         </w:rPr>
-        <w:t>A detailed plan should be developed to implement the change. Implementation of change may involve development work, testing, configuration changes, or any other necessary actions</w:t>
-      </w:r>
-      <w:r>
-        <w:rPr>
-          <w:rFonts w:ascii="Arial" w:hAnsi="Arial" w:cs="Arial"/>
-          <w:sz w:val="24"/>
-          <w:szCs w:val="24"/>
-          <w:lang w:val="en-US"/>
-        </w:rPr>
-        <w:t>.</w:t>
+        <w:t>A detailed plan should be developed to implement the change. Implementation of change may involve development work, testing, configuration changes, or any other necessary actions.</w:t>
       </w:r>
     </w:p>
     <w:p>
@@ -3388,43 +3176,7 @@
           <w:szCs w:val="24"/>
           <w:lang w:val="en-US"/>
         </w:rPr>
-        <w:t>Documentation and Communication: Throughout the change control process, documentation is maintained to track the changes made</w:t>
-      </w:r>
-      <w:r>
-        <w:rPr>
-          <w:rFonts w:ascii="Arial" w:hAnsi="Arial" w:cs="Arial"/>
-          <w:sz w:val="24"/>
-          <w:szCs w:val="24"/>
-          <w:lang w:val="en-US"/>
-        </w:rPr>
-        <w:t xml:space="preserve">. </w:t>
-      </w:r>
-      <w:r>
-        <w:rPr>
-          <w:rFonts w:ascii="Arial" w:hAnsi="Arial" w:cs="Arial"/>
-          <w:sz w:val="24"/>
-          <w:szCs w:val="24"/>
-          <w:lang w:val="en-US"/>
-        </w:rPr>
-        <w:t xml:space="preserve">Communication with </w:t>
-      </w:r>
-      <w:r>
-        <w:rPr>
-          <w:rFonts w:ascii="Arial" w:hAnsi="Arial" w:cs="Arial"/>
-          <w:sz w:val="24"/>
-          <w:szCs w:val="24"/>
-          <w:lang w:val="en-US"/>
-        </w:rPr>
-        <w:t xml:space="preserve">the project sponsor and each of the team members </w:t>
-      </w:r>
-      <w:r>
-        <w:rPr>
-          <w:rFonts w:ascii="Arial" w:hAnsi="Arial" w:cs="Arial"/>
-          <w:sz w:val="24"/>
-          <w:szCs w:val="24"/>
-          <w:lang w:val="en-US"/>
-        </w:rPr>
-        <w:t>is crucial to ensure awareness and understanding of the changes.</w:t>
+        <w:t>Documentation and Communication: Throughout the change control process, documentation is maintained to track the changes made. Communication with the project sponsor and each of the team members is crucial to ensure awareness and understanding of the changes.</w:t>
       </w:r>
     </w:p>
     <w:p>
@@ -3501,16 +3253,16 @@
           <w:szCs w:val="24"/>
           <w:lang w:val="en-US"/>
         </w:rPr>
-        <w:t xml:space="preserve">status </w:t>
-      </w:r>
-      <w:r>
-        <w:rPr>
-          <w:rFonts w:ascii="Arial" w:hAnsi="Arial" w:cs="Arial"/>
-          <w:sz w:val="24"/>
-          <w:szCs w:val="24"/>
-          <w:lang w:val="en-US"/>
-        </w:rPr>
-        <w:t>for each phase.</w:t>
+        <w:t xml:space="preserve">the </w:t>
+      </w:r>
+      <w:r>
+        <w:rPr>
+          <w:rFonts w:ascii="Arial" w:hAnsi="Arial" w:cs="Arial"/>
+          <w:sz w:val="24"/>
+          <w:szCs w:val="24"/>
+          <w:lang w:val="en-US"/>
+        </w:rPr>
+        <w:t>status for each phase.</w:t>
       </w:r>
     </w:p>
     <w:tbl>
@@ -3701,6 +3453,7 @@
                 <w:szCs w:val="24"/>
                 <w:lang w:val="en-US"/>
               </w:rPr>
+              <w:lastRenderedPageBreak/>
               <w:t>Approved</w:t>
             </w:r>
           </w:p>
@@ -3726,34 +3479,25 @@
                 <w:szCs w:val="24"/>
                 <w:lang w:val="en-US"/>
               </w:rPr>
-              <w:t>The change request has been reviewed</w:t>
-            </w:r>
-            <w:r>
-              <w:rPr>
-                <w:rFonts w:ascii="Arial" w:hAnsi="Arial" w:cs="Arial"/>
-                <w:sz w:val="24"/>
-                <w:szCs w:val="24"/>
-                <w:lang w:val="en-US"/>
-              </w:rPr>
-              <w:t xml:space="preserve">, accepted and </w:t>
-            </w:r>
-            <w:r>
-              <w:rPr>
-                <w:rFonts w:ascii="Arial" w:hAnsi="Arial" w:cs="Arial"/>
-                <w:sz w:val="24"/>
-                <w:szCs w:val="24"/>
-                <w:lang w:val="en-US"/>
-              </w:rPr>
-              <w:t>has been granted permission to proceed</w:t>
-            </w:r>
-            <w:r>
-              <w:rPr>
-                <w:rFonts w:ascii="Arial" w:hAnsi="Arial" w:cs="Arial"/>
-                <w:sz w:val="24"/>
-                <w:szCs w:val="24"/>
-                <w:lang w:val="en-US"/>
-              </w:rPr>
-              <w:t xml:space="preserve"> to implementation. </w:t>
+              <w:t>The change request has been reviewed, accepted</w:t>
+            </w:r>
+            <w:r>
+              <w:rPr>
+                <w:rFonts w:ascii="Arial" w:hAnsi="Arial" w:cs="Arial"/>
+                <w:sz w:val="24"/>
+                <w:szCs w:val="24"/>
+                <w:lang w:val="en-US"/>
+              </w:rPr>
+              <w:t>,</w:t>
+            </w:r>
+            <w:r>
+              <w:rPr>
+                <w:rFonts w:ascii="Arial" w:hAnsi="Arial" w:cs="Arial"/>
+                <w:sz w:val="24"/>
+                <w:szCs w:val="24"/>
+                <w:lang w:val="en-US"/>
+              </w:rPr>
+              <w:t xml:space="preserve"> and has been granted permission to proceed to implementation. </w:t>
             </w:r>
           </w:p>
         </w:tc>
@@ -3805,25 +3549,7 @@
                 <w:szCs w:val="24"/>
                 <w:lang w:val="en-US"/>
               </w:rPr>
-              <w:t>The change request</w:t>
-            </w:r>
-            <w:r>
-              <w:rPr>
-                <w:rFonts w:ascii="Arial" w:hAnsi="Arial" w:cs="Arial"/>
-                <w:sz w:val="24"/>
-                <w:szCs w:val="24"/>
-                <w:lang w:val="en-US"/>
-              </w:rPr>
-              <w:t xml:space="preserve"> has been </w:t>
-            </w:r>
-            <w:r>
-              <w:rPr>
-                <w:rFonts w:ascii="Arial" w:hAnsi="Arial" w:cs="Arial"/>
-                <w:sz w:val="24"/>
-                <w:szCs w:val="24"/>
-                <w:lang w:val="en-US"/>
-              </w:rPr>
-              <w:t>denied for implementation.</w:t>
+              <w:t>The change request has been denied for implementation.</w:t>
             </w:r>
           </w:p>
         </w:tc>
@@ -3902,7 +3628,6 @@
                 <w:szCs w:val="24"/>
                 <w:lang w:val="en-US"/>
               </w:rPr>
-              <w:lastRenderedPageBreak/>
               <w:t>Verifying</w:t>
             </w:r>
           </w:p>
@@ -4008,7 +3733,7 @@
 </file>
 
 <file path=word/numbering.xml><?xml version="1.0" encoding="utf-8"?>
-<w:numbering xmlns:wpc="http://schemas.microsoft.com/office/word/2010/wordprocessingCanvas" xmlns:cx="http://schemas.microsoft.com/office/drawing/2014/chartex" xmlns:cx1="http://schemas.microsoft.com/office/drawing/2015/9/8/chartex" xmlns:cx2="http://schemas.microsoft.com/office/drawing/2015/10/21/chartex" xmlns:cx3="http://schemas.microsoft.com/office/drawing/2016/5/9/chartex" xmlns:cx4="http://schemas.microsoft.com/office/drawing/2016/5/10/chartex" xmlns:cx5="http://schemas.microsoft.com/office/drawing/2016/5/11/chartex" xmlns:cx6="http://schemas.microsoft.com/office/drawing/2016/5/12/chartex" xmlns:cx7="http://schemas.microsoft.com/office/drawing/2016/5/13/chartex" xmlns:cx8="http://schemas.microsoft.com/office/drawing/2016/5/14/chartex" xmlns:mc="http://schemas.openxmlformats.org/markup-compatibility/2006" xmlns:aink="http://schemas.microsoft.com/office/drawing/2016/ink" xmlns:am3d="http://schemas.microsoft.com/office/drawing/2017/model3d" xmlns:o="urn:schemas-microsoft-com:office:office" xmlns:oel="http://schemas.microsoft.com/office/2019/extlst" xmlns:r="http://schemas.openxmlformats.org/officeDocument/2006/relationships" xmlns:m="http://schemas.openxmlformats.org/officeDocument/2006/math" xmlns:v="urn:schemas-microsoft-com:vml" xmlns:wp14="http://schemas.microsoft.com/office/word/2010/wordprocessingDrawing" xmlns:wp="http://schemas.openxmlformats.org/drawingml/2006/wordprocessingDrawing" xmlns:w10="urn:schemas-microsoft-com:office:word" xmlns:w="http://schemas.openxmlformats.org/wordprocessingml/2006/main" xmlns:w14="http://schemas.microsoft.com/office/word/2010/wordml" xmlns:w15="http://schemas.microsoft.com/office/word/2012/wordml" xmlns:w16cex="http://schemas.microsoft.com/office/word/2018/wordml/cex" xmlns:w16cid="http://schemas.microsoft.com/office/word/2016/wordml/cid" xmlns:w16="http://schemas.microsoft.com/office/word/2018/wordml" xmlns:w16du="http://schemas.microsoft.com/office/word/2023/wordml/word16du" xmlns:w16sdtdh="http://schemas.microsoft.com/office/word/2020/wordml/sdtdatahash" xmlns:w16se="http://schemas.microsoft.com/office/word/2015/wordml/symex" xmlns:wpg="http://schemas.microsoft.com/office/word/2010/wordprocessingGroup" xmlns:wpi="http://schemas.microsoft.com/office/word/2010/wordprocessingInk" xmlns:wne="http://schemas.microsoft.com/office/word/2006/wordml" xmlns:wps="http://schemas.microsoft.com/office/word/2010/wordprocessingShape" mc:Ignorable="w14 w15 w16se w16cid w16 w16cex w16sdtdh wp14">
+<w:numbering xmlns:wpc="http://schemas.microsoft.com/office/word/2010/wordprocessingCanvas" xmlns:cx="http://schemas.microsoft.com/office/drawing/2014/chartex" xmlns:cx1="http://schemas.microsoft.com/office/drawing/2015/9/8/chartex" xmlns:cx2="http://schemas.microsoft.com/office/drawing/2015/10/21/chartex" xmlns:cx3="http://schemas.microsoft.com/office/drawing/2016/5/9/chartex" xmlns:cx4="http://schemas.microsoft.com/office/drawing/2016/5/10/chartex" xmlns:cx5="http://schemas.microsoft.com/office/drawing/2016/5/11/chartex" xmlns:cx6="http://schemas.microsoft.com/office/drawing/2016/5/12/chartex" xmlns:cx7="http://schemas.microsoft.com/office/drawing/2016/5/13/chartex" xmlns:cx8="http://schemas.microsoft.com/office/drawing/2016/5/14/chartex" xmlns:mc="http://schemas.openxmlformats.org/markup-compatibility/2006" xmlns:aink="http://schemas.microsoft.com/office/drawing/2016/ink" xmlns:am3d="http://schemas.microsoft.com/office/drawing/2017/model3d" xmlns:o="urn:schemas-microsoft-com:office:office" xmlns:oel="http://schemas.microsoft.com/office/2019/extlst" xmlns:r="http://schemas.openxmlformats.org/officeDocument/2006/relationships" xmlns:m="http://schemas.openxmlformats.org/officeDocument/2006/math" xmlns:v="urn:schemas-microsoft-com:vml" xmlns:wp14="http://schemas.microsoft.com/office/word/2010/wordprocessingDrawing" xmlns:wp="http://schemas.openxmlformats.org/drawingml/2006/wordprocessingDrawing" xmlns:w10="urn:schemas-microsoft-com:office:word" xmlns:w="http://schemas.openxmlformats.org/wordprocessingml/2006/main" xmlns:w14="http://schemas.microsoft.com/office/word/2010/wordml" xmlns:w15="http://schemas.microsoft.com/office/word/2012/wordml" xmlns:w16cex="http://schemas.microsoft.com/office/word/2018/wordml/cex" xmlns:w16cid="http://schemas.microsoft.com/office/word/2016/wordml/cid" xmlns:w16="http://schemas.microsoft.com/office/word/2018/wordml" xmlns:w16sdtdh="http://schemas.microsoft.com/office/word/2020/wordml/sdtdatahash" xmlns:w16se="http://schemas.microsoft.com/office/word/2015/wordml/symex" xmlns:wpg="http://schemas.microsoft.com/office/word/2010/wordprocessingGroup" xmlns:wpi="http://schemas.microsoft.com/office/word/2010/wordprocessingInk" xmlns:wne="http://schemas.microsoft.com/office/word/2006/wordml" xmlns:wps="http://schemas.microsoft.com/office/word/2010/wordprocessingShape" mc:Ignorable="w14 w15 w16se w16cid w16 w16cex w16sdtdh wp14">
   <w:abstractNum w:abstractNumId="0" w15:restartNumberingAfterBreak="0">
     <w:nsid w:val="017A6518"/>
     <w:multiLevelType w:val="hybridMultilevel"/>

</xml_diff>

<commit_message>
updated documentation/projman/Project Management Plan V2_MLNSD.docx
</commit_message>
<xml_diff>
--- a/documentation/projman/Change Management Plan.docx
+++ b/documentation/projman/Change Management Plan.docx
@@ -1790,7 +1790,16 @@
                 <w:szCs w:val="24"/>
                 <w:lang w:val="en-US"/>
               </w:rPr>
-              <w:t>Responsible to prioritize</w:t>
+              <w:t xml:space="preserve">Responsible to </w:t>
+            </w:r>
+            <w:r>
+              <w:rPr>
+                <w:rFonts w:ascii="Arial" w:hAnsi="Arial" w:cs="Arial"/>
+                <w:sz w:val="24"/>
+                <w:szCs w:val="24"/>
+                <w:lang w:val="en-US"/>
+              </w:rPr>
+              <w:t>prioritize</w:t>
             </w:r>
             <w:r>
               <w:rPr>
@@ -2420,15 +2429,48 @@
                 <w:lang w:val="en-US"/>
               </w:rPr>
             </w:pPr>
-            <w:r>
-              <w:rPr>
-                <w:rFonts w:ascii="Arial" w:hAnsi="Arial" w:cs="Arial"/>
-                <w:sz w:val="24"/>
-                <w:szCs w:val="24"/>
-                <w:lang w:val="en-US"/>
-              </w:rPr>
-              <w:t>Sofia Emmanuelle Villamin</w:t>
-            </w:r>
+          </w:p>
+          <w:p>
+            <w:pPr>
+              <w:jc w:val="center"/>
+              <w:rPr>
+                <w:rFonts w:ascii="Arial" w:hAnsi="Arial" w:cs="Arial"/>
+                <w:sz w:val="24"/>
+                <w:szCs w:val="24"/>
+                <w:lang w:val="en-US"/>
+              </w:rPr>
+            </w:pPr>
+          </w:p>
+          <w:p>
+            <w:pPr>
+              <w:jc w:val="center"/>
+              <w:rPr>
+                <w:rFonts w:ascii="Arial" w:hAnsi="Arial" w:cs="Arial"/>
+                <w:sz w:val="24"/>
+                <w:szCs w:val="24"/>
+                <w:lang w:val="en-US"/>
+              </w:rPr>
+            </w:pPr>
+            <w:r>
+              <w:rPr>
+                <w:rFonts w:ascii="Arial" w:hAnsi="Arial" w:cs="Arial"/>
+                <w:sz w:val="24"/>
+                <w:szCs w:val="24"/>
+                <w:lang w:val="en-US"/>
+              </w:rPr>
+              <w:t xml:space="preserve">Sofia Emmanuelle </w:t>
+            </w:r>
+            <w:proofErr w:type="spellStart"/>
+            <w:r>
+              <w:rPr>
+                <w:rFonts w:ascii="Arial" w:hAnsi="Arial" w:cs="Arial"/>
+                <w:sz w:val="24"/>
+                <w:szCs w:val="24"/>
+                <w:lang w:val="en-US"/>
+              </w:rPr>
+              <w:t>Villamin</w:t>
+            </w:r>
+            <w:proofErr w:type="spellEnd"/>
           </w:p>
         </w:tc>
         <w:tc>
@@ -2445,6 +2487,28 @@
                 <w:lang w:val="en-US"/>
               </w:rPr>
             </w:pPr>
+          </w:p>
+          <w:p>
+            <w:pPr>
+              <w:jc w:val="center"/>
+              <w:rPr>
+                <w:rFonts w:ascii="Arial" w:hAnsi="Arial" w:cs="Arial"/>
+                <w:sz w:val="24"/>
+                <w:szCs w:val="24"/>
+                <w:lang w:val="en-US"/>
+              </w:rPr>
+            </w:pPr>
+          </w:p>
+          <w:p>
+            <w:pPr>
+              <w:jc w:val="center"/>
+              <w:rPr>
+                <w:rFonts w:ascii="Arial" w:hAnsi="Arial" w:cs="Arial"/>
+                <w:sz w:val="24"/>
+                <w:szCs w:val="24"/>
+                <w:lang w:val="en-US"/>
+              </w:rPr>
+            </w:pPr>
             <w:r>
               <w:rPr>
                 <w:rFonts w:ascii="Arial" w:hAnsi="Arial" w:cs="Arial"/>
@@ -2517,7 +2581,16 @@
                 <w:lang w:val="en-US"/>
               </w:rPr>
               <w:lastRenderedPageBreak/>
-              <w:t>Responsible to prioritize</w:t>
+              <w:t xml:space="preserve">Responsible to </w:t>
+            </w:r>
+            <w:r>
+              <w:rPr>
+                <w:rFonts w:ascii="Arial" w:hAnsi="Arial" w:cs="Arial"/>
+                <w:sz w:val="24"/>
+                <w:szCs w:val="24"/>
+                <w:lang w:val="en-US"/>
+              </w:rPr>
+              <w:t>prioritize</w:t>
             </w:r>
             <w:r>
               <w:rPr>
@@ -2546,14 +2619,68 @@
                 <w:lang w:val="en-US"/>
               </w:rPr>
             </w:pPr>
-            <w:r>
-              <w:rPr>
-                <w:rFonts w:ascii="Arial" w:hAnsi="Arial" w:cs="Arial"/>
-                <w:sz w:val="24"/>
-                <w:szCs w:val="24"/>
-                <w:lang w:val="en-US"/>
-              </w:rPr>
-              <w:lastRenderedPageBreak/>
+          </w:p>
+          <w:p>
+            <w:pPr>
+              <w:jc w:val="center"/>
+              <w:rPr>
+                <w:rFonts w:ascii="Arial" w:hAnsi="Arial" w:cs="Arial"/>
+                <w:sz w:val="24"/>
+                <w:szCs w:val="24"/>
+                <w:lang w:val="en-US"/>
+              </w:rPr>
+            </w:pPr>
+          </w:p>
+          <w:p>
+            <w:pPr>
+              <w:jc w:val="center"/>
+              <w:rPr>
+                <w:rFonts w:ascii="Arial" w:hAnsi="Arial" w:cs="Arial"/>
+                <w:sz w:val="24"/>
+                <w:szCs w:val="24"/>
+                <w:lang w:val="en-US"/>
+              </w:rPr>
+            </w:pPr>
+          </w:p>
+          <w:p>
+            <w:pPr>
+              <w:jc w:val="center"/>
+              <w:rPr>
+                <w:rFonts w:ascii="Arial" w:hAnsi="Arial" w:cs="Arial"/>
+                <w:sz w:val="24"/>
+                <w:szCs w:val="24"/>
+                <w:lang w:val="en-US"/>
+              </w:rPr>
+            </w:pPr>
+          </w:p>
+          <w:p>
+            <w:pPr>
+              <w:jc w:val="center"/>
+              <w:rPr>
+                <w:rFonts w:ascii="Arial" w:hAnsi="Arial" w:cs="Arial"/>
+                <w:sz w:val="24"/>
+                <w:szCs w:val="24"/>
+                <w:lang w:val="en-US"/>
+              </w:rPr>
+            </w:pPr>
+          </w:p>
+          <w:p>
+            <w:pPr>
+              <w:jc w:val="center"/>
+              <w:rPr>
+                <w:rFonts w:ascii="Arial" w:hAnsi="Arial" w:cs="Arial"/>
+                <w:sz w:val="24"/>
+                <w:szCs w:val="24"/>
+                <w:lang w:val="en-US"/>
+              </w:rPr>
+            </w:pPr>
+            <w:r>
+              <w:rPr>
+                <w:rFonts w:ascii="Arial" w:hAnsi="Arial" w:cs="Arial"/>
+                <w:sz w:val="24"/>
+                <w:szCs w:val="24"/>
+                <w:lang w:val="en-US"/>
+              </w:rPr>
               <w:t>Nathaniel Sison</w:t>
             </w:r>
           </w:p>
@@ -2572,6 +2699,61 @@
                 <w:lang w:val="en-US"/>
               </w:rPr>
             </w:pPr>
+          </w:p>
+          <w:p>
+            <w:pPr>
+              <w:jc w:val="center"/>
+              <w:rPr>
+                <w:rFonts w:ascii="Arial" w:hAnsi="Arial" w:cs="Arial"/>
+                <w:sz w:val="24"/>
+                <w:szCs w:val="24"/>
+                <w:lang w:val="en-US"/>
+              </w:rPr>
+            </w:pPr>
+          </w:p>
+          <w:p>
+            <w:pPr>
+              <w:jc w:val="center"/>
+              <w:rPr>
+                <w:rFonts w:ascii="Arial" w:hAnsi="Arial" w:cs="Arial"/>
+                <w:sz w:val="24"/>
+                <w:szCs w:val="24"/>
+                <w:lang w:val="en-US"/>
+              </w:rPr>
+            </w:pPr>
+          </w:p>
+          <w:p>
+            <w:pPr>
+              <w:jc w:val="center"/>
+              <w:rPr>
+                <w:rFonts w:ascii="Arial" w:hAnsi="Arial" w:cs="Arial"/>
+                <w:sz w:val="24"/>
+                <w:szCs w:val="24"/>
+                <w:lang w:val="en-US"/>
+              </w:rPr>
+            </w:pPr>
+          </w:p>
+          <w:p>
+            <w:pPr>
+              <w:jc w:val="center"/>
+              <w:rPr>
+                <w:rFonts w:ascii="Arial" w:hAnsi="Arial" w:cs="Arial"/>
+                <w:sz w:val="24"/>
+                <w:szCs w:val="24"/>
+                <w:lang w:val="en-US"/>
+              </w:rPr>
+            </w:pPr>
+          </w:p>
+          <w:p>
+            <w:pPr>
+              <w:jc w:val="center"/>
+              <w:rPr>
+                <w:rFonts w:ascii="Arial" w:hAnsi="Arial" w:cs="Arial"/>
+                <w:sz w:val="24"/>
+                <w:szCs w:val="24"/>
+                <w:lang w:val="en-US"/>
+              </w:rPr>
+            </w:pPr>
             <w:r>
               <w:rPr>
                 <w:rFonts w:ascii="Arial" w:hAnsi="Arial" w:cs="Arial"/>
@@ -2581,6 +2763,28 @@
               </w:rPr>
               <w:t>Developer</w:t>
             </w:r>
+          </w:p>
+          <w:p>
+            <w:pPr>
+              <w:jc w:val="center"/>
+              <w:rPr>
+                <w:rFonts w:ascii="Arial" w:hAnsi="Arial" w:cs="Arial"/>
+                <w:sz w:val="24"/>
+                <w:szCs w:val="24"/>
+                <w:lang w:val="en-US"/>
+              </w:rPr>
+            </w:pPr>
+          </w:p>
+          <w:p>
+            <w:pPr>
+              <w:jc w:val="center"/>
+              <w:rPr>
+                <w:rFonts w:ascii="Arial" w:hAnsi="Arial" w:cs="Arial"/>
+                <w:sz w:val="24"/>
+                <w:szCs w:val="24"/>
+                <w:lang w:val="en-US"/>
+              </w:rPr>
+            </w:pPr>
           </w:p>
           <w:p>
             <w:pPr>
@@ -2605,7 +2809,7 @@
                 <w:ilvl w:val="0"/>
                 <w:numId w:val="6"/>
               </w:numPr>
-              <w:jc w:val="center"/>
+              <w:jc w:val="both"/>
               <w:rPr>
                 <w:rFonts w:ascii="Arial" w:hAnsi="Arial" w:cs="Arial"/>
                 <w:sz w:val="24"/>
@@ -2630,7 +2834,7 @@
                 <w:ilvl w:val="0"/>
                 <w:numId w:val="6"/>
               </w:numPr>
-              <w:jc w:val="center"/>
+              <w:jc w:val="both"/>
               <w:rPr>
                 <w:rFonts w:ascii="Arial" w:hAnsi="Arial" w:cs="Arial"/>
                 <w:sz w:val="24"/>
@@ -2898,6 +3102,7 @@
           <w:lang w:val="en-US"/>
         </w:rPr>
       </w:pPr>
+      <w:bookmarkStart w:id="0" w:name="_Hlk138630952"/>
       <w:r>
         <w:rPr>
           <w:rFonts w:ascii="Arial" w:hAnsi="Arial" w:cs="Arial"/>
@@ -3274,7 +3479,25 @@
           <w:szCs w:val="24"/>
           <w:lang w:val="en-US"/>
         </w:rPr>
-        <w:t>Based on the evaluation and impact analysis, the change control board decides whether to approve or reject the change request. If approved, the necessary resources and timelines are allocated for implementing the change.</w:t>
+        <w:t xml:space="preserve">Based on the evaluation and impact analysis, the change control board decides whether to approve or reject the change request. </w:t>
+      </w:r>
+      <w:r>
+        <w:rPr>
+          <w:rFonts w:ascii="Arial" w:hAnsi="Arial" w:cs="Arial"/>
+          <w:sz w:val="24"/>
+          <w:szCs w:val="24"/>
+          <w:lang w:val="en-US"/>
+        </w:rPr>
+        <w:t xml:space="preserve">The necessary resources and timelines are allocated if approved </w:t>
+      </w:r>
+      <w:r>
+        <w:rPr>
+          <w:rFonts w:ascii="Arial" w:hAnsi="Arial" w:cs="Arial"/>
+          <w:sz w:val="24"/>
+          <w:szCs w:val="24"/>
+          <w:lang w:val="en-US"/>
+        </w:rPr>
+        <w:t>for implementing the change.</w:t>
       </w:r>
     </w:p>
     <w:p>
@@ -3372,7 +3595,25 @@
           <w:szCs w:val="24"/>
           <w:lang w:val="en-US"/>
         </w:rPr>
-        <w:t>Documentation and Communication: Throughout the change control process, documentation is maintained to track the changes made. Communication with the project sponsor and each of the team members is crucial to ensure awareness and understanding of the changes.</w:t>
+        <w:t xml:space="preserve">Documentation and Communication: </w:t>
+      </w:r>
+      <w:r>
+        <w:rPr>
+          <w:rFonts w:ascii="Arial" w:hAnsi="Arial" w:cs="Arial"/>
+          <w:sz w:val="24"/>
+          <w:szCs w:val="24"/>
+          <w:lang w:val="en-US"/>
+        </w:rPr>
+        <w:t>Documentation is maintained throughout the change control process</w:t>
+      </w:r>
+      <w:r>
+        <w:rPr>
+          <w:rFonts w:ascii="Arial" w:hAnsi="Arial" w:cs="Arial"/>
+          <w:sz w:val="24"/>
+          <w:szCs w:val="24"/>
+          <w:lang w:val="en-US"/>
+        </w:rPr>
+        <w:t xml:space="preserve"> to track the changes made. Communication with the project sponsor and each of the team members is crucial to ensure awareness and understanding of the changes.</w:t>
       </w:r>
     </w:p>
     <w:p>
@@ -3409,9 +3650,28 @@
           <w:szCs w:val="24"/>
           <w:lang w:val="en-US"/>
         </w:rPr>
-        <w:t>Change Closure: After the change has been reviewed and deemed successful, the change control process is considered complete.</w:t>
-      </w:r>
-    </w:p>
+        <w:t xml:space="preserve">Change Closure: </w:t>
+      </w:r>
+      <w:r>
+        <w:rPr>
+          <w:rFonts w:ascii="Arial" w:hAnsi="Arial" w:cs="Arial"/>
+          <w:sz w:val="24"/>
+          <w:szCs w:val="24"/>
+          <w:lang w:val="en-US"/>
+        </w:rPr>
+        <w:t>The change control process is considered complete after the review and deemed successful</w:t>
+      </w:r>
+      <w:r>
+        <w:rPr>
+          <w:rFonts w:ascii="Arial" w:hAnsi="Arial" w:cs="Arial"/>
+          <w:sz w:val="24"/>
+          <w:szCs w:val="24"/>
+          <w:lang w:val="en-US"/>
+        </w:rPr>
+        <w:t>.</w:t>
+      </w:r>
+    </w:p>
+    <w:bookmarkEnd w:id="0"/>
     <w:p>
       <w:pPr>
         <w:jc w:val="both"/>
@@ -3433,32 +3693,24 @@
           <w:lang w:val="en-US"/>
         </w:rPr>
       </w:pPr>
-      <w:r>
-        <w:rPr>
-          <w:rFonts w:ascii="Arial" w:hAnsi="Arial" w:cs="Arial"/>
-          <w:sz w:val="24"/>
-          <w:szCs w:val="24"/>
-          <w:lang w:val="en-US"/>
-        </w:rPr>
-        <w:t xml:space="preserve">To monitor the progression of change requests, the table below shows </w:t>
-      </w:r>
-      <w:r>
-        <w:rPr>
-          <w:rFonts w:ascii="Arial" w:hAnsi="Arial" w:cs="Arial"/>
-          <w:sz w:val="24"/>
-          <w:szCs w:val="24"/>
-          <w:lang w:val="en-US"/>
-        </w:rPr>
-        <w:t xml:space="preserve">the </w:t>
-      </w:r>
-      <w:r>
-        <w:rPr>
-          <w:rFonts w:ascii="Arial" w:hAnsi="Arial" w:cs="Arial"/>
-          <w:sz w:val="24"/>
-          <w:szCs w:val="24"/>
-          <w:lang w:val="en-US"/>
-        </w:rPr>
-        <w:t>status for each phase.</w:t>
+      <w:bookmarkStart w:id="1" w:name="_Hlk138631076"/>
+      <w:r>
+        <w:rPr>
+          <w:rFonts w:ascii="Arial" w:hAnsi="Arial" w:cs="Arial"/>
+          <w:sz w:val="24"/>
+          <w:szCs w:val="24"/>
+          <w:lang w:val="en-US"/>
+        </w:rPr>
+        <w:t>The table below shows the status for each phase to monitor the progression of change requests</w:t>
+      </w:r>
+      <w:r>
+        <w:rPr>
+          <w:rFonts w:ascii="Arial" w:hAnsi="Arial" w:cs="Arial"/>
+          <w:sz w:val="24"/>
+          <w:szCs w:val="24"/>
+          <w:lang w:val="en-US"/>
+        </w:rPr>
+        <w:t>.</w:t>
       </w:r>
     </w:p>
     <w:tbl>
@@ -3476,6 +3728,7 @@
           <w:tcPr>
             <w:tcW w:w="1413" w:type="dxa"/>
           </w:tcPr>
+          <w:bookmarkEnd w:id="1"/>
           <w:p>
             <w:pPr>
               <w:jc w:val="center"/>

</xml_diff>